<commit_message>
Se mejoro el test de Heart
</commit_message>
<xml_diff>
--- a/Documentacion/informe backup.docx
+++ b/Documentacion/informe backup.docx
@@ -52,6 +52,12 @@
                 <w:dataBinding w:prefixMappings="xmlns:ns0='http://schemas.openxmlformats.org/officeDocument/2006/extended-properties'" w:xpath="/ns0:Properties[1]/ns0:Company[1]" w:storeItemID="{6668398D-A668-4E3E-A5EB-62B293D839F1}"/>
                 <w:text/>
               </w:sdtPr>
+              <w:sdtEndPr>
+                <w:rPr>
+                  <w:color w:val="0000FF" w:themeColor="hyperlink"/>
+                  <w:u w:val="single"/>
+                </w:rPr>
+              </w:sdtEndPr>
               <w:sdtContent>
                 <w:tc>
                   <w:tcPr>
@@ -368,6 +374,7 @@
           <w:color w:val="auto"/>
           <w:sz w:val="22"/>
           <w:szCs w:val="22"/>
+          <w:u w:val="single"/>
         </w:rPr>
         <w:id w:val="138239101"/>
         <w:docPartObj>
@@ -461,7 +468,7 @@
                 <w:noProof/>
                 <w:webHidden/>
               </w:rPr>
-              <w:t>2</w:t>
+              <w:t>4</w:t>
             </w:r>
             <w:r>
               <w:rPr>
@@ -533,7 +540,7 @@
                 <w:noProof/>
                 <w:webHidden/>
               </w:rPr>
-              <w:t>2</w:t>
+              <w:t>4</w:t>
             </w:r>
             <w:r>
               <w:rPr>
@@ -605,7 +612,7 @@
                 <w:noProof/>
                 <w:webHidden/>
               </w:rPr>
-              <w:t>2</w:t>
+              <w:t>4</w:t>
             </w:r>
             <w:r>
               <w:rPr>
@@ -677,7 +684,7 @@
                 <w:noProof/>
                 <w:webHidden/>
               </w:rPr>
-              <w:t>3</w:t>
+              <w:t>5</w:t>
             </w:r>
             <w:r>
               <w:rPr>
@@ -749,7 +756,7 @@
                 <w:noProof/>
                 <w:webHidden/>
               </w:rPr>
-              <w:t>3</w:t>
+              <w:t>5</w:t>
             </w:r>
             <w:r>
               <w:rPr>
@@ -821,7 +828,7 @@
                 <w:noProof/>
                 <w:webHidden/>
               </w:rPr>
-              <w:t>3</w:t>
+              <w:t>5</w:t>
             </w:r>
             <w:r>
               <w:rPr>
@@ -893,7 +900,7 @@
                 <w:noProof/>
                 <w:webHidden/>
               </w:rPr>
-              <w:t>3</w:t>
+              <w:t>5</w:t>
             </w:r>
             <w:r>
               <w:rPr>
@@ -965,7 +972,7 @@
                 <w:noProof/>
                 <w:webHidden/>
               </w:rPr>
-              <w:t>4</w:t>
+              <w:t>6</w:t>
             </w:r>
             <w:r>
               <w:rPr>
@@ -1037,7 +1044,7 @@
                 <w:noProof/>
                 <w:webHidden/>
               </w:rPr>
-              <w:t>4</w:t>
+              <w:t>6</w:t>
             </w:r>
             <w:r>
               <w:rPr>
@@ -1109,7 +1116,7 @@
                 <w:noProof/>
                 <w:webHidden/>
               </w:rPr>
-              <w:t>4</w:t>
+              <w:t>6</w:t>
             </w:r>
             <w:r>
               <w:rPr>
@@ -1181,7 +1188,7 @@
                 <w:noProof/>
                 <w:webHidden/>
               </w:rPr>
-              <w:t>4</w:t>
+              <w:t>7</w:t>
             </w:r>
             <w:r>
               <w:rPr>
@@ -1253,7 +1260,7 @@
                 <w:noProof/>
                 <w:webHidden/>
               </w:rPr>
-              <w:t>4</w:t>
+              <w:t>7</w:t>
             </w:r>
             <w:r>
               <w:rPr>
@@ -1325,7 +1332,7 @@
                 <w:noProof/>
                 <w:webHidden/>
               </w:rPr>
-              <w:t>5</w:t>
+              <w:t>7</w:t>
             </w:r>
             <w:r>
               <w:rPr>
@@ -1396,7 +1403,7 @@
                 <w:noProof/>
                 <w:webHidden/>
               </w:rPr>
-              <w:t>5</w:t>
+              <w:t>7</w:t>
             </w:r>
             <w:r>
               <w:rPr>
@@ -1468,7 +1475,7 @@
                 <w:noProof/>
                 <w:webHidden/>
               </w:rPr>
-              <w:t>5</w:t>
+              <w:t>7</w:t>
             </w:r>
             <w:r>
               <w:rPr>
@@ -1539,7 +1546,7 @@
                 <w:noProof/>
                 <w:webHidden/>
               </w:rPr>
-              <w:t>6</w:t>
+              <w:t>8</w:t>
             </w:r>
             <w:r>
               <w:rPr>
@@ -1611,7 +1618,7 @@
                 <w:noProof/>
                 <w:webHidden/>
               </w:rPr>
-              <w:t>6</w:t>
+              <w:t>8</w:t>
             </w:r>
             <w:r>
               <w:rPr>
@@ -1683,7 +1690,7 @@
                 <w:noProof/>
                 <w:webHidden/>
               </w:rPr>
-              <w:t>6</w:t>
+              <w:t>8</w:t>
             </w:r>
             <w:r>
               <w:rPr>
@@ -1755,7 +1762,7 @@
                 <w:noProof/>
                 <w:webHidden/>
               </w:rPr>
-              <w:t>6</w:t>
+              <w:t>8</w:t>
             </w:r>
             <w:r>
               <w:rPr>
@@ -1827,7 +1834,7 @@
                 <w:noProof/>
                 <w:webHidden/>
               </w:rPr>
-              <w:t>6</w:t>
+              <w:t>9</w:t>
             </w:r>
             <w:r>
               <w:rPr>
@@ -1899,7 +1906,7 @@
                 <w:noProof/>
                 <w:webHidden/>
               </w:rPr>
-              <w:t>7</w:t>
+              <w:t>9</w:t>
             </w:r>
             <w:r>
               <w:rPr>
@@ -1971,7 +1978,7 @@
                 <w:noProof/>
                 <w:webHidden/>
               </w:rPr>
-              <w:t>7</w:t>
+              <w:t>9</w:t>
             </w:r>
             <w:r>
               <w:rPr>
@@ -2043,7 +2050,7 @@
                 <w:noProof/>
                 <w:webHidden/>
               </w:rPr>
-              <w:t>7</w:t>
+              <w:t>9</w:t>
             </w:r>
             <w:r>
               <w:rPr>
@@ -2115,7 +2122,7 @@
                 <w:noProof/>
                 <w:webHidden/>
               </w:rPr>
-              <w:t>7</w:t>
+              <w:t>10</w:t>
             </w:r>
             <w:r>
               <w:rPr>
@@ -2187,7 +2194,7 @@
                 <w:noProof/>
                 <w:webHidden/>
               </w:rPr>
-              <w:t>8</w:t>
+              <w:t>11</w:t>
             </w:r>
             <w:r>
               <w:rPr>
@@ -2259,7 +2266,7 @@
                 <w:noProof/>
                 <w:webHidden/>
               </w:rPr>
-              <w:t>10</w:t>
+              <w:t>12</w:t>
             </w:r>
             <w:r>
               <w:rPr>
@@ -2331,7 +2338,7 @@
                 <w:noProof/>
                 <w:webHidden/>
               </w:rPr>
-              <w:t>10</w:t>
+              <w:t>12</w:t>
             </w:r>
             <w:r>
               <w:rPr>
@@ -2403,7 +2410,7 @@
                 <w:noProof/>
                 <w:webHidden/>
               </w:rPr>
-              <w:t>10</w:t>
+              <w:t>12</w:t>
             </w:r>
             <w:r>
               <w:rPr>
@@ -2475,7 +2482,7 @@
                 <w:noProof/>
                 <w:webHidden/>
               </w:rPr>
-              <w:t>10</w:t>
+              <w:t>12</w:t>
             </w:r>
             <w:r>
               <w:rPr>
@@ -2547,7 +2554,7 @@
                 <w:noProof/>
                 <w:webHidden/>
               </w:rPr>
-              <w:t>10</w:t>
+              <w:t>12</w:t>
             </w:r>
             <w:r>
               <w:rPr>
@@ -2619,7 +2626,7 @@
                 <w:noProof/>
                 <w:webHidden/>
               </w:rPr>
-              <w:t>11</w:t>
+              <w:t>13</w:t>
             </w:r>
             <w:r>
               <w:rPr>
@@ -2691,7 +2698,7 @@
                 <w:noProof/>
                 <w:webHidden/>
               </w:rPr>
-              <w:t>11</w:t>
+              <w:t>14</w:t>
             </w:r>
             <w:r>
               <w:rPr>
@@ -2763,7 +2770,7 @@
                 <w:noProof/>
                 <w:webHidden/>
               </w:rPr>
-              <w:t>11</w:t>
+              <w:t>14</w:t>
             </w:r>
             <w:r>
               <w:rPr>
@@ -2835,7 +2842,7 @@
                 <w:noProof/>
                 <w:webHidden/>
               </w:rPr>
-              <w:t>11</w:t>
+              <w:t>14</w:t>
             </w:r>
             <w:r>
               <w:rPr>
@@ -2907,7 +2914,7 @@
                 <w:noProof/>
                 <w:webHidden/>
               </w:rPr>
-              <w:t>11</w:t>
+              <w:t>14</w:t>
             </w:r>
             <w:r>
               <w:rPr>
@@ -2979,7 +2986,7 @@
                 <w:noProof/>
                 <w:webHidden/>
               </w:rPr>
-              <w:t>11</w:t>
+              <w:t>14</w:t>
             </w:r>
             <w:r>
               <w:rPr>
@@ -3051,7 +3058,7 @@
                 <w:noProof/>
                 <w:webHidden/>
               </w:rPr>
-              <w:t>12</w:t>
+              <w:t>15</w:t>
             </w:r>
             <w:r>
               <w:rPr>
@@ -3123,7 +3130,7 @@
                 <w:noProof/>
                 <w:webHidden/>
               </w:rPr>
-              <w:t>12</w:t>
+              <w:t>16</w:t>
             </w:r>
             <w:r>
               <w:rPr>
@@ -3195,7 +3202,7 @@
                 <w:noProof/>
                 <w:webHidden/>
               </w:rPr>
-              <w:t>12</w:t>
+              <w:t>16</w:t>
             </w:r>
             <w:r>
               <w:rPr>
@@ -3916,19 +3923,13 @@
         </w:rPr>
         <w:t>Al iniciar el juego, en la ventana de selección de color del auto, sino se presiona ninguna tecla y se deja el que está por defecto que es el "Amarillo", el juego comienza con un auto "Azul".</w:t>
       </w:r>
-    </w:p>
-    <w:p>
-      <w:pPr>
-        <w:pStyle w:val="Prrafodelista"/>
-        <w:numPr>
-          <w:ilvl w:val="0"/>
-          <w:numId w:val="7"/>
-        </w:numPr>
+      <w:r>
         <w:rPr>
           <w:rFonts w:ascii="Arial" w:hAnsi="Arial" w:cs="Arial"/>
           <w:lang w:val="es-AR"/>
         </w:rPr>
-      </w:pPr>
+        <w:br/>
+      </w:r>
       <w:r>
         <w:rPr>
           <w:rFonts w:ascii="Arial" w:hAnsi="Arial" w:cs="Arial"/>
@@ -3936,37 +3937,83 @@
         </w:rPr>
         <w:br/>
       </w:r>
-      <w:r>
+    </w:p>
+    <w:p>
+      <w:pPr>
+        <w:pStyle w:val="Ttulo2"/>
         <w:rPr>
           <w:rFonts w:ascii="Arial" w:hAnsi="Arial" w:cs="Arial"/>
           <w:lang w:val="es-AR"/>
         </w:rPr>
-        <w:br/>
-      </w:r>
-    </w:p>
-    <w:p>
-      <w:pPr>
+      </w:pPr>
+      <w:r>
         <w:rPr>
           <w:rFonts w:ascii="Arial" w:hAnsi="Arial" w:cs="Arial"/>
           <w:lang w:val="es-AR"/>
         </w:rPr>
-      </w:pPr>
+        <w:t>1.4. Sitio de descarga del entregable</w:t>
+      </w:r>
       <w:r>
         <w:rPr>
           <w:rFonts w:ascii="Arial" w:hAnsi="Arial" w:cs="Arial"/>
           <w:lang w:val="es-AR"/>
         </w:rPr>
-        <w:t>1.4. Sitio de descarga del entregable</w:t>
-      </w:r>
-    </w:p>
-    <w:p>
-      <w:pPr>
-        <w:jc w:val="both"/>
+        <w:t xml:space="preserve"> e Instrucciones de ejecución.</w:t>
+      </w:r>
+    </w:p>
+    <w:p>
+      <w:pPr>
         <w:rPr>
           <w:rFonts w:ascii="Arial" w:hAnsi="Arial" w:cs="Arial"/>
           <w:lang w:val="es-AR"/>
         </w:rPr>
       </w:pPr>
+    </w:p>
+    <w:p>
+      <w:pPr>
+        <w:rPr>
+          <w:lang w:val="es-AR"/>
+        </w:rPr>
+      </w:pPr>
+      <w:r>
+        <w:rPr>
+          <w:rFonts w:ascii="Arial" w:hAnsi="Arial" w:cs="Arial"/>
+          <w:lang w:val="es-AR"/>
+        </w:rPr>
+        <w:t>Para descargar la versión ejecutable de nuestro proyecto, se debe dirigir a la carpeta alojada en dropbox:</w:t>
+      </w:r>
+    </w:p>
+    <w:p>
+      <w:pPr>
+        <w:rPr>
+          <w:rFonts w:ascii="Arial" w:hAnsi="Arial" w:cs="Arial"/>
+          <w:lang w:val="es-AR"/>
+        </w:rPr>
+      </w:pPr>
+      <w:hyperlink r:id="rId11" w:history="1">
+        <w:r>
+          <w:rPr>
+            <w:rStyle w:val="Hipervnculo"/>
+            <w:lang w:val="es-AR"/>
+          </w:rPr>
+          <w:t>https://www.dropbox.com/sh/k0p6m46vye2r1mk/AADC6aQp8hU3GIwtH-THQBw0a?dl=0</w:t>
+        </w:r>
+      </w:hyperlink>
+    </w:p>
+    <w:p>
+      <w:pPr>
+        <w:rPr>
+          <w:rFonts w:ascii="Arial" w:hAnsi="Arial" w:cs="Arial"/>
+          <w:lang w:val="es-AR"/>
+        </w:rPr>
+      </w:pPr>
+      <w:r>
+        <w:rPr>
+          <w:rFonts w:ascii="Arial" w:hAnsi="Arial" w:cs="Arial"/>
+          <w:lang w:val="es-AR"/>
+        </w:rPr>
+        <w:t xml:space="preserve">Una vez descargada se debe ir a la carpeta "ejecutable" y abrir el archivo .jar llamado "juego.jar". </w:t>
+      </w:r>
     </w:p>
     <w:p>
       <w:pPr>
@@ -4030,7 +4077,19 @@
         <w:rPr>
           <w:rFonts w:ascii="Arial" w:hAnsi="Arial" w:cs="Arial"/>
         </w:rPr>
-        <w:t xml:space="preserve">Para el presente trabajo se decidió utilizar la herramienta Github, donde se configuró un repositorio para que cada integrante pudiera acceder a los elementos que en este se almacenan y poder así tener un seguimiento del trabajo. </w:t>
+        <w:t>Para el presente trabajo se decidió utilizar la herramienta Github, donde se configuró un repositorio</w:t>
+      </w:r>
+      <w:r>
+        <w:rPr>
+          <w:rFonts w:ascii="Arial" w:hAnsi="Arial" w:cs="Arial"/>
+        </w:rPr>
+        <w:t>,</w:t>
+      </w:r>
+      <w:r>
+        <w:rPr>
+          <w:rFonts w:ascii="Arial" w:hAnsi="Arial" w:cs="Arial"/>
+        </w:rPr>
+        <w:t xml:space="preserve"> para que cada integrante pudiera acceder a los elementos que en este se almacenan y poder así tener un seguimiento del trabajo. </w:t>
       </w:r>
     </w:p>
     <w:p>
@@ -4046,7 +4105,7 @@
         </w:rPr>
         <w:t xml:space="preserve">Link del repositorio: </w:t>
       </w:r>
-      <w:hyperlink r:id="rId11" w:history="1">
+      <w:hyperlink r:id="rId12" w:history="1">
         <w:r>
           <w:rPr>
             <w:rStyle w:val="Hipervnculo"/>
@@ -4515,6 +4574,7 @@
         <w:rPr>
           <w:rFonts w:ascii="Arial" w:hAnsi="Arial" w:cs="Arial"/>
         </w:rPr>
+        <w:lastRenderedPageBreak/>
         <w:t>Liberíia</w:t>
       </w:r>
     </w:p>
@@ -4595,7 +4655,6 @@
         <w:rPr>
           <w:rFonts w:ascii="Arial" w:hAnsi="Arial" w:cs="Arial"/>
         </w:rPr>
-        <w:lastRenderedPageBreak/>
         <w:t>View</w:t>
       </w:r>
     </w:p>
@@ -4699,6 +4758,15 @@
     </w:p>
     <w:p>
       <w:pPr>
+        <w:jc w:val="both"/>
+        <w:rPr>
+          <w:rFonts w:ascii="Arial" w:hAnsi="Arial" w:cs="Arial"/>
+          <w:lang w:val="es-AR"/>
+        </w:rPr>
+      </w:pPr>
+    </w:p>
+    <w:p>
+      <w:pPr>
         <w:pStyle w:val="Ttulo2"/>
         <w:jc w:val="both"/>
         <w:rPr>
@@ -4738,8 +4806,31 @@
           <w:rFonts w:ascii="Arial" w:hAnsi="Arial" w:cs="Arial"/>
           <w:lang w:val="es-AR"/>
         </w:rPr>
-        <w:t>La última versión conseguir fue la considerada como realease, debido a ser la primera potencialmente entregable al final. Considerando a esta la versión 1.0 se espera generar nuevas versiones del proyecto para agregar nuevas funcionalidades, como la de un momento de ganador o una tabla de puntuaciones.</w:t>
-      </w:r>
+        <w:t xml:space="preserve">La última versión </w:t>
+      </w:r>
+      <w:r>
+        <w:rPr>
+          <w:rFonts w:ascii="Arial" w:hAnsi="Arial" w:cs="Arial"/>
+          <w:lang w:val="es-AR"/>
+        </w:rPr>
+        <w:t>conseguida</w:t>
+      </w:r>
+      <w:r>
+        <w:rPr>
+          <w:rFonts w:ascii="Arial" w:hAnsi="Arial" w:cs="Arial"/>
+          <w:lang w:val="es-AR"/>
+        </w:rPr>
+        <w:t xml:space="preserve"> fue la considerada como realease, debido a ser la primera potencialmente entregable al final. Considerando a esta la versión 1.0 se espera generar nuevas versiones del proyecto para agregar nuevas funcionalidades, como la de un momento de ganador o una tabla de puntuaciones.</w:t>
+      </w:r>
+    </w:p>
+    <w:p>
+      <w:pPr>
+        <w:jc w:val="both"/>
+        <w:rPr>
+          <w:rFonts w:ascii="Arial" w:hAnsi="Arial" w:cs="Arial"/>
+          <w:lang w:val="es-AR"/>
+        </w:rPr>
+      </w:pPr>
     </w:p>
     <w:p>
       <w:pPr>
@@ -4824,6 +4915,37 @@
     </w:p>
     <w:p>
       <w:pPr>
+        <w:jc w:val="both"/>
+        <w:rPr>
+          <w:rFonts w:ascii="Arial" w:hAnsi="Arial" w:cs="Arial"/>
+          <w:lang w:val="es-AR"/>
+        </w:rPr>
+      </w:pPr>
+      <w:r>
+        <w:rPr>
+          <w:rFonts w:ascii="Arial" w:hAnsi="Arial" w:cs="Arial"/>
+          <w:lang w:val="es-AR"/>
+        </w:rPr>
+        <w:t>Los bugs no resueltos no resueltos se encuentran en el apartado 1.3 Bugs conocidos, al momento de la entrega de este realease.</w:t>
+      </w:r>
+    </w:p>
+    <w:p>
+      <w:pPr>
+        <w:rPr>
+          <w:rFonts w:ascii="Arial" w:hAnsi="Arial" w:cs="Arial"/>
+          <w:lang w:val="es-AR"/>
+        </w:rPr>
+      </w:pPr>
+      <w:r>
+        <w:rPr>
+          <w:rFonts w:ascii="Arial" w:hAnsi="Arial" w:cs="Arial"/>
+          <w:lang w:val="es-AR"/>
+        </w:rPr>
+        <w:br w:type="page"/>
+      </w:r>
+    </w:p>
+    <w:p>
+      <w:pPr>
         <w:pStyle w:val="Ttulo1"/>
         <w:jc w:val="both"/>
         <w:rPr>
@@ -4838,6 +4960,7 @@
           <w:rFonts w:ascii="Arial" w:hAnsi="Arial" w:cs="Arial"/>
           <w:lang w:val="es-AR"/>
         </w:rPr>
+        <w:lastRenderedPageBreak/>
         <w:t>3. Requerimientos</w:t>
       </w:r>
       <w:bookmarkEnd w:id="17"/>
@@ -4919,7 +5042,7 @@
                     </pic:cNvPicPr>
                   </pic:nvPicPr>
                   <pic:blipFill>
-                    <a:blip r:embed="rId12"/>
+                    <a:blip r:embed="rId13"/>
                     <a:stretch>
                       <a:fillRect/>
                     </a:stretch>
@@ -5004,7 +5127,23 @@
           <w:sz w:val="22"/>
           <w:szCs w:val="22"/>
         </w:rPr>
-        <w:t>Esta sección lista los requerimientos funcionales de alto nivel. Los requerimientos se dividen en 3 categorias, correspondientes al HeartModel, al CarRaceModel y por último generales:</w:t>
+        <w:t>Esta sección lista los re</w:t>
+      </w:r>
+      <w:r>
+        <w:rPr>
+          <w:rFonts w:cs="Arial"/>
+          <w:sz w:val="22"/>
+          <w:szCs w:val="22"/>
+        </w:rPr>
+        <w:t>querimientos funcionales</w:t>
+      </w:r>
+      <w:r>
+        <w:rPr>
+          <w:rFonts w:cs="Arial"/>
+          <w:sz w:val="22"/>
+          <w:szCs w:val="22"/>
+        </w:rPr>
+        <w:t>. Los requerimientos se dividen en 3 categorias, correspondientes al HeartModel, al CarRaceModel y por último generales:</w:t>
       </w:r>
     </w:p>
     <w:p>
@@ -5262,7 +5401,23 @@
           <w:sz w:val="22"/>
           <w:szCs w:val="22"/>
         </w:rPr>
-        <w:t xml:space="preserve"> las teclas izquierda y derecha.</w:t>
+        <w:t xml:space="preserve"> las teclas izquierda y derecha</w:t>
+      </w:r>
+      <w:r>
+        <w:rPr>
+          <w:rFonts w:cs="Arial"/>
+          <w:sz w:val="22"/>
+          <w:szCs w:val="22"/>
+        </w:rPr>
+        <w:t xml:space="preserve"> sin salirse de la pista</w:t>
+      </w:r>
+      <w:r>
+        <w:rPr>
+          <w:rFonts w:cs="Arial"/>
+          <w:sz w:val="22"/>
+          <w:szCs w:val="22"/>
+        </w:rPr>
+        <w:t>.</w:t>
       </w:r>
     </w:p>
     <w:p>
@@ -5284,6 +5439,7 @@
           <w:sz w:val="22"/>
           <w:szCs w:val="22"/>
         </w:rPr>
+        <w:lastRenderedPageBreak/>
         <w:t>En l</w:t>
       </w:r>
       <w:r>
@@ -5300,7 +5456,23 @@
           <w:sz w:val="22"/>
           <w:szCs w:val="22"/>
         </w:rPr>
-        <w:t xml:space="preserve"> visualizarse el nivel de combustible restante.</w:t>
+        <w:t xml:space="preserve"> visualizarse el nivel de combustible restante</w:t>
+      </w:r>
+      <w:r>
+        <w:rPr>
+          <w:rFonts w:cs="Arial"/>
+          <w:sz w:val="22"/>
+          <w:szCs w:val="22"/>
+        </w:rPr>
+        <w:t xml:space="preserve"> y no se deben poder tomar valores negativos de combustible</w:t>
+      </w:r>
+      <w:r>
+        <w:rPr>
+          <w:rFonts w:cs="Arial"/>
+          <w:sz w:val="22"/>
+          <w:szCs w:val="22"/>
+        </w:rPr>
+        <w:t>.</w:t>
       </w:r>
     </w:p>
     <w:p>
@@ -5344,7 +5516,7 @@
           <w:sz w:val="22"/>
           <w:szCs w:val="22"/>
         </w:rPr>
-        <w:t>Se debe poder reiniciar el juego con la tecla F2, y oprimiento el boton reiniciar en la vista</w:t>
+        <w:t xml:space="preserve">Los autos contrarios deben crearse de forma aleatoria. </w:t>
       </w:r>
     </w:p>
     <w:p>
@@ -5366,7 +5538,7 @@
           <w:sz w:val="22"/>
           <w:szCs w:val="22"/>
         </w:rPr>
-        <w:t xml:space="preserve">Los autos contrarios deben crearse de forma aleatoria. </w:t>
+        <w:t>Al terminarse el combustible debe indicarse que se perdió el juego.</w:t>
       </w:r>
     </w:p>
     <w:p>
@@ -5378,8 +5550,6 @@
         </w:numPr>
         <w:rPr>
           <w:rFonts w:cs="Arial"/>
-          <w:sz w:val="22"/>
-          <w:szCs w:val="22"/>
         </w:rPr>
       </w:pPr>
       <w:r>
@@ -5388,8 +5558,41 @@
           <w:sz w:val="22"/>
           <w:szCs w:val="22"/>
         </w:rPr>
-        <w:t>Al terminarse el combustible debe indicarse que se perdió el juego.</w:t>
-      </w:r>
+        <w:t>El chocar con un auto contrario debe indicarse que se perdió el juego.</w:t>
+      </w:r>
+      <w:r>
+        <w:rPr>
+          <w:rFonts w:cs="Arial"/>
+        </w:rPr>
+        <w:t xml:space="preserve"> </w:t>
+      </w:r>
+    </w:p>
+    <w:p>
+      <w:pPr>
+        <w:pStyle w:val="Ttulo3"/>
+        <w:jc w:val="both"/>
+        <w:rPr>
+          <w:rFonts w:ascii="Arial" w:hAnsi="Arial" w:cs="Arial"/>
+        </w:rPr>
+      </w:pPr>
+      <w:bookmarkStart w:id="27" w:name="_Toc423259882"/>
+      <w:bookmarkStart w:id="28" w:name="_Toc423300832"/>
+      <w:r>
+        <w:rPr>
+          <w:rFonts w:ascii="Arial" w:hAnsi="Arial" w:cs="Arial"/>
+        </w:rPr>
+        <w:t>3.2.3. Generales</w:t>
+      </w:r>
+      <w:bookmarkEnd w:id="27"/>
+      <w:bookmarkEnd w:id="28"/>
+    </w:p>
+    <w:p>
+      <w:pPr>
+        <w:jc w:val="both"/>
+        <w:rPr>
+          <w:rFonts w:ascii="Arial" w:hAnsi="Arial" w:cs="Arial"/>
+        </w:rPr>
+      </w:pPr>
     </w:p>
     <w:p>
       <w:pPr>
@@ -5400,6 +5603,8 @@
         </w:numPr>
         <w:rPr>
           <w:rFonts w:cs="Arial"/>
+          <w:sz w:val="22"/>
+          <w:szCs w:val="22"/>
         </w:rPr>
       </w:pPr>
       <w:r>
@@ -5408,41 +5613,8 @@
           <w:sz w:val="22"/>
           <w:szCs w:val="22"/>
         </w:rPr>
-        <w:t>El chocar con un auto contrario debe indicarse que se perdió el juego.</w:t>
-      </w:r>
-      <w:r>
-        <w:rPr>
-          <w:rFonts w:cs="Arial"/>
-        </w:rPr>
-        <w:t xml:space="preserve"> </w:t>
-      </w:r>
-    </w:p>
-    <w:p>
-      <w:pPr>
-        <w:pStyle w:val="Ttulo3"/>
-        <w:jc w:val="both"/>
-        <w:rPr>
-          <w:rFonts w:ascii="Arial" w:hAnsi="Arial" w:cs="Arial"/>
-        </w:rPr>
-      </w:pPr>
-      <w:bookmarkStart w:id="27" w:name="_Toc423259882"/>
-      <w:bookmarkStart w:id="28" w:name="_Toc423300832"/>
-      <w:r>
-        <w:rPr>
-          <w:rFonts w:ascii="Arial" w:hAnsi="Arial" w:cs="Arial"/>
-        </w:rPr>
-        <w:t>3.2.3. Generales</w:t>
-      </w:r>
-      <w:bookmarkEnd w:id="27"/>
-      <w:bookmarkEnd w:id="28"/>
-    </w:p>
-    <w:p>
-      <w:pPr>
-        <w:jc w:val="both"/>
-        <w:rPr>
-          <w:rFonts w:ascii="Arial" w:hAnsi="Arial" w:cs="Arial"/>
-        </w:rPr>
-      </w:pPr>
+        <w:t>Debe ser posible mostrar en paralelo los 3 modelos funcionando bajo la interfaz original.</w:t>
+      </w:r>
     </w:p>
     <w:p>
       <w:pPr>
@@ -5463,94 +5635,114 @@
           <w:sz w:val="22"/>
           <w:szCs w:val="22"/>
         </w:rPr>
-        <w:t>Debe ser posible mostrar en paralelo los 3 modelos funcionando bajo la interfaz original.</w:t>
-      </w:r>
+        <w:t>El sistema debe brindar la posibilidad de cambiar en tiempo de ejecución el modelo utilizado a través de una extensión de funcionalidad en la ventana BeatBar.</w:t>
+      </w:r>
+    </w:p>
+    <w:p>
+      <w:pPr>
+        <w:jc w:val="both"/>
+        <w:rPr>
+          <w:rFonts w:ascii="Arial" w:hAnsi="Arial" w:cs="Arial"/>
+          <w:lang w:val="es-CL" w:eastAsia="es-ES"/>
+        </w:rPr>
+      </w:pPr>
+    </w:p>
+    <w:p>
+      <w:pPr>
+        <w:pStyle w:val="Ttulo2"/>
+        <w:rPr>
+          <w:rFonts w:ascii="Arial" w:hAnsi="Arial" w:cs="Arial"/>
+          <w:lang w:val="es-CL" w:eastAsia="es-ES"/>
+        </w:rPr>
+      </w:pPr>
+      <w:bookmarkStart w:id="29" w:name="_Toc423300833"/>
+      <w:r>
+        <w:rPr>
+          <w:rFonts w:ascii="Arial" w:hAnsi="Arial" w:cs="Arial"/>
+          <w:lang w:val="es-CL" w:eastAsia="es-ES"/>
+        </w:rPr>
+        <w:t>3.3</w:t>
+      </w:r>
+      <w:r>
+        <w:rPr>
+          <w:rFonts w:ascii="Arial" w:hAnsi="Arial" w:cs="Arial"/>
+          <w:lang w:val="es-CL" w:eastAsia="es-ES"/>
+        </w:rPr>
+        <w:t>.</w:t>
+      </w:r>
+      <w:r>
+        <w:rPr>
+          <w:rFonts w:ascii="Arial" w:hAnsi="Arial" w:cs="Arial"/>
+          <w:lang w:val="es-CL" w:eastAsia="es-ES"/>
+        </w:rPr>
+        <w:t xml:space="preserve"> Requerimientos No Funcionales.</w:t>
+      </w:r>
+      <w:bookmarkEnd w:id="29"/>
+    </w:p>
+    <w:p>
+      <w:pPr>
+        <w:rPr>
+          <w:lang w:val="es-CL" w:eastAsia="es-ES"/>
+        </w:rPr>
+      </w:pPr>
     </w:p>
     <w:p>
       <w:pPr>
         <w:pStyle w:val="Textoindependiente"/>
-        <w:numPr>
-          <w:ilvl w:val="0"/>
-          <w:numId w:val="1"/>
-        </w:numPr>
-        <w:rPr>
-          <w:rFonts w:cs="Arial"/>
+        <w:ind w:firstLine="0"/>
+        <w:rPr>
           <w:sz w:val="22"/>
           <w:szCs w:val="22"/>
         </w:rPr>
       </w:pPr>
       <w:r>
         <w:rPr>
-          <w:rFonts w:cs="Arial"/>
           <w:sz w:val="22"/>
           <w:szCs w:val="22"/>
         </w:rPr>
-        <w:t>El sistema debe brindar la posibilidad de cambiar en tiempo de ejecución el modelo utilizado a través de una extensión de funcionalidad en la ventana BeatBar.</w:t>
-      </w:r>
-    </w:p>
-    <w:p>
-      <w:pPr>
-        <w:jc w:val="both"/>
-        <w:rPr>
-          <w:rFonts w:ascii="Arial" w:hAnsi="Arial" w:cs="Arial"/>
-          <w:lang w:val="es-CL" w:eastAsia="es-ES"/>
-        </w:rPr>
-      </w:pPr>
-    </w:p>
-    <w:p>
-      <w:pPr>
-        <w:pStyle w:val="Ttulo2"/>
-        <w:rPr>
-          <w:rFonts w:ascii="Arial" w:hAnsi="Arial" w:cs="Arial"/>
-          <w:lang w:val="es-CL" w:eastAsia="es-ES"/>
-        </w:rPr>
-      </w:pPr>
-      <w:bookmarkStart w:id="29" w:name="_Toc423300833"/>
-      <w:r>
-        <w:rPr>
-          <w:rFonts w:ascii="Arial" w:hAnsi="Arial" w:cs="Arial"/>
-          <w:lang w:val="es-CL" w:eastAsia="es-ES"/>
-        </w:rPr>
-        <w:t>3.3</w:t>
-      </w:r>
-      <w:r>
-        <w:rPr>
-          <w:rFonts w:ascii="Arial" w:hAnsi="Arial" w:cs="Arial"/>
-          <w:lang w:val="es-CL" w:eastAsia="es-ES"/>
-        </w:rPr>
-        <w:t>.</w:t>
-      </w:r>
-      <w:r>
-        <w:rPr>
-          <w:rFonts w:ascii="Arial" w:hAnsi="Arial" w:cs="Arial"/>
-          <w:lang w:val="es-CL" w:eastAsia="es-ES"/>
-        </w:rPr>
-        <w:t xml:space="preserve"> Requerimientos No Funcionales.</w:t>
-      </w:r>
-      <w:bookmarkEnd w:id="29"/>
-    </w:p>
-    <w:p>
-      <w:pPr>
-        <w:rPr>
-          <w:lang w:val="es-CL" w:eastAsia="es-ES"/>
-        </w:rPr>
-      </w:pPr>
-    </w:p>
-    <w:p>
-      <w:pPr>
-        <w:pStyle w:val="Textoindependiente"/>
-        <w:ind w:firstLine="0"/>
+        <w:t xml:space="preserve">Un proyecto como el nuestro, no </w:t>
+      </w:r>
+      <w:r>
         <w:rPr>
           <w:sz w:val="22"/>
           <w:szCs w:val="22"/>
         </w:rPr>
-      </w:pPr>
+        <w:t>es</w:t>
+      </w:r>
       <w:r>
         <w:rPr>
           <w:sz w:val="22"/>
           <w:szCs w:val="22"/>
         </w:rPr>
-        <w:t>Un proyecto como el nuestro, no resulta ser uno por el cual se deban definir muchos requerimientos no funcionales.</w:t>
+        <w:t xml:space="preserve"> uno </w:t>
+      </w:r>
+      <w:r>
+        <w:rPr>
+          <w:sz w:val="22"/>
+          <w:szCs w:val="22"/>
+        </w:rPr>
+        <w:t>en el que se</w:t>
+      </w:r>
+      <w:r>
+        <w:rPr>
+          <w:sz w:val="22"/>
+          <w:szCs w:val="22"/>
+        </w:rPr>
+        <w:t xml:space="preserve"> deban definir </w:t>
+      </w:r>
+      <w:r>
+        <w:rPr>
+          <w:sz w:val="22"/>
+          <w:szCs w:val="22"/>
+        </w:rPr>
+        <w:t>demasiados</w:t>
+      </w:r>
+      <w:r>
+        <w:rPr>
+          <w:sz w:val="22"/>
+          <w:szCs w:val="22"/>
+        </w:rPr>
+        <w:t xml:space="preserve"> requerimientos no funcionales.</w:t>
       </w:r>
     </w:p>
     <w:p>
@@ -5579,7 +5771,15 @@
           <w:sz w:val="22"/>
           <w:szCs w:val="22"/>
         </w:rPr>
-        <w:t xml:space="preserve">Facilidad de uso: </w:t>
+        <w:t>Facilidad</w:t>
+      </w:r>
+      <w:r>
+        <w:rPr>
+          <w:b/>
+          <w:sz w:val="22"/>
+          <w:szCs w:val="22"/>
+        </w:rPr>
+        <w:t xml:space="preserve"> de uso: </w:t>
       </w:r>
       <w:r>
         <w:rPr>
@@ -5828,7 +6028,6 @@
         <w:gridCol w:w="624"/>
         <w:gridCol w:w="624"/>
         <w:gridCol w:w="624"/>
-        <w:gridCol w:w="624"/>
       </w:tblGrid>
       <w:tr>
         <w:trPr>
@@ -6080,24 +6279,6 @@
             </w:r>
           </w:p>
         </w:tc>
-        <w:tc>
-          <w:tcPr>
-            <w:tcW w:w="624" w:type="dxa"/>
-          </w:tcPr>
-          <w:p>
-            <w:pPr>
-              <w:rPr>
-                <w:rFonts w:ascii="Arial" w:hAnsi="Arial" w:cs="Arial"/>
-              </w:rPr>
-            </w:pPr>
-            <w:r>
-              <w:rPr>
-                <w:rFonts w:ascii="Arial" w:hAnsi="Arial" w:cs="Arial"/>
-              </w:rPr>
-              <w:t>14</w:t>
-            </w:r>
-          </w:p>
-        </w:tc>
       </w:tr>
       <w:tr>
         <w:trPr>
@@ -6293,18 +6474,6 @@
                 <w:rFonts w:ascii="Arial" w:hAnsi="Arial" w:cs="Arial"/>
               </w:rPr>
             </w:pPr>
-          </w:p>
-        </w:tc>
-        <w:tc>
-          <w:tcPr>
-            <w:tcW w:w="624" w:type="dxa"/>
-          </w:tcPr>
-          <w:p>
-            <w:pPr>
-              <w:rPr>
-                <w:rFonts w:ascii="Arial" w:hAnsi="Arial" w:cs="Arial"/>
-              </w:rPr>
-            </w:pPr>
             <w:r>
               <w:rPr>
                 <w:rFonts w:ascii="Arial" w:hAnsi="Arial" w:cs="Arial"/>
@@ -6504,18 +6673,6 @@
             </w:pPr>
           </w:p>
         </w:tc>
-        <w:tc>
-          <w:tcPr>
-            <w:tcW w:w="624" w:type="dxa"/>
-          </w:tcPr>
-          <w:p>
-            <w:pPr>
-              <w:rPr>
-                <w:rFonts w:ascii="Arial" w:hAnsi="Arial" w:cs="Arial"/>
-              </w:rPr>
-            </w:pPr>
-          </w:p>
-        </w:tc>
       </w:tr>
       <w:tr>
         <w:trPr>
@@ -6713,18 +6870,6 @@
             </w:pPr>
           </w:p>
         </w:tc>
-        <w:tc>
-          <w:tcPr>
-            <w:tcW w:w="624" w:type="dxa"/>
-          </w:tcPr>
-          <w:p>
-            <w:pPr>
-              <w:rPr>
-                <w:rFonts w:ascii="Arial" w:hAnsi="Arial" w:cs="Arial"/>
-              </w:rPr>
-            </w:pPr>
-          </w:p>
-        </w:tc>
       </w:tr>
       <w:tr>
         <w:trPr>
@@ -6916,18 +7061,6 @@
             </w:pPr>
           </w:p>
         </w:tc>
-        <w:tc>
-          <w:tcPr>
-            <w:tcW w:w="624" w:type="dxa"/>
-          </w:tcPr>
-          <w:p>
-            <w:pPr>
-              <w:rPr>
-                <w:rFonts w:ascii="Arial" w:hAnsi="Arial" w:cs="Arial"/>
-              </w:rPr>
-            </w:pPr>
-          </w:p>
-        </w:tc>
       </w:tr>
       <w:tr>
         <w:trPr>
@@ -7123,18 +7256,6 @@
                 <w:rFonts w:ascii="Arial" w:hAnsi="Arial" w:cs="Arial"/>
               </w:rPr>
             </w:pPr>
-          </w:p>
-        </w:tc>
-        <w:tc>
-          <w:tcPr>
-            <w:tcW w:w="624" w:type="dxa"/>
-          </w:tcPr>
-          <w:p>
-            <w:pPr>
-              <w:rPr>
-                <w:rFonts w:ascii="Arial" w:hAnsi="Arial" w:cs="Arial"/>
-              </w:rPr>
-            </w:pPr>
             <w:r>
               <w:rPr>
                 <w:rFonts w:ascii="Arial" w:hAnsi="Arial" w:cs="Arial"/>
@@ -7350,24 +7471,6 @@
                 <w:rFonts w:ascii="Arial" w:hAnsi="Arial" w:cs="Arial"/>
               </w:rPr>
             </w:pPr>
-            <w:r>
-              <w:rPr>
-                <w:rFonts w:ascii="Arial" w:hAnsi="Arial" w:cs="Arial"/>
-              </w:rPr>
-              <w:t>X</w:t>
-            </w:r>
-          </w:p>
-        </w:tc>
-        <w:tc>
-          <w:tcPr>
-            <w:tcW w:w="624" w:type="dxa"/>
-          </w:tcPr>
-          <w:p>
-            <w:pPr>
-              <w:rPr>
-                <w:rFonts w:ascii="Arial" w:hAnsi="Arial" w:cs="Arial"/>
-              </w:rPr>
-            </w:pPr>
           </w:p>
         </w:tc>
         <w:tc>
@@ -7413,6 +7516,7 @@
           <w:rFonts w:ascii="Arial" w:hAnsi="Arial" w:cs="Arial"/>
           <w:lang w:eastAsia="es-ES"/>
         </w:rPr>
+        <w:lastRenderedPageBreak/>
         <w:t>4. Arquitectura.</w:t>
       </w:r>
       <w:bookmarkEnd w:id="34"/>
@@ -7532,7 +7636,6 @@
           <w:noProof/>
           <w:lang w:eastAsia="es-ES"/>
         </w:rPr>
-        <w:lastRenderedPageBreak/>
         <w:drawing>
           <wp:inline distT="0" distB="0" distL="0" distR="0">
             <wp:extent cx="2644571" cy="2869324"/>
@@ -7551,7 +7654,7 @@
                     </pic:cNvPicPr>
                   </pic:nvPicPr>
                   <pic:blipFill>
-                    <a:blip r:embed="rId13"/>
+                    <a:blip r:embed="rId14"/>
                     <a:srcRect/>
                     <a:stretch>
                       <a:fillRect/>
@@ -7673,7 +7776,7 @@
                     </pic:cNvPicPr>
                   </pic:nvPicPr>
                   <pic:blipFill>
-                    <a:blip r:embed="rId14"/>
+                    <a:blip r:embed="rId15"/>
                     <a:srcRect/>
                     <a:stretch>
                       <a:fillRect/>
@@ -7704,6 +7807,27 @@
     </w:p>
     <w:p>
       <w:pPr>
+        <w:rPr>
+          <w:lang w:eastAsia="es-ES"/>
+        </w:rPr>
+      </w:pPr>
+    </w:p>
+    <w:p>
+      <w:pPr>
+        <w:rPr>
+          <w:lang w:eastAsia="es-ES"/>
+        </w:rPr>
+      </w:pPr>
+    </w:p>
+    <w:p>
+      <w:pPr>
+        <w:rPr>
+          <w:lang w:eastAsia="es-ES"/>
+        </w:rPr>
+      </w:pPr>
+    </w:p>
+    <w:p>
+      <w:pPr>
         <w:pStyle w:val="Ttulo3"/>
         <w:rPr>
           <w:rFonts w:ascii="Arial" w:hAnsi="Arial" w:cs="Arial"/>
@@ -7716,6 +7840,7 @@
           <w:rFonts w:ascii="Arial" w:hAnsi="Arial" w:cs="Arial"/>
           <w:lang w:eastAsia="es-ES"/>
         </w:rPr>
+        <w:lastRenderedPageBreak/>
         <w:t>5.1.2. Extendido</w:t>
       </w:r>
       <w:bookmarkEnd w:id="40"/>
@@ -7738,10 +7863,9 @@
           <w:noProof/>
           <w:lang w:eastAsia="es-ES"/>
         </w:rPr>
-        <w:lastRenderedPageBreak/>
         <w:drawing>
           <wp:inline distT="0" distB="0" distL="0" distR="0">
-            <wp:extent cx="1988430" cy="5086350"/>
+            <wp:extent cx="2771447" cy="7089288"/>
             <wp:effectExtent l="19050" t="0" r="0" b="0"/>
             <wp:docPr id="11" name="Imagen 11" descr="C:\Users\Ariel\Documents\Facultad\Ingenieria de Software\Trabajo Final\Nuestro Trabajo\Diagramas\Estructura de paquetes (extendido).png"/>
             <wp:cNvGraphicFramePr>
@@ -7757,7 +7881,7 @@
                     </pic:cNvPicPr>
                   </pic:nvPicPr>
                   <pic:blipFill>
-                    <a:blip r:embed="rId15"/>
+                    <a:blip r:embed="rId16"/>
                     <a:stretch>
                       <a:fillRect/>
                     </a:stretch>
@@ -7765,7 +7889,7 @@
                   <pic:spPr bwMode="auto">
                     <a:xfrm>
                       <a:off x="0" y="0"/>
-                      <a:ext cx="1988430" cy="5086350"/>
+                      <a:ext cx="2772521" cy="7092036"/>
                     </a:xfrm>
                     <a:prstGeom prst="rect">
                       <a:avLst/>
@@ -7791,13 +7915,12 @@
           <w:lang w:eastAsia="es-ES"/>
         </w:rPr>
       </w:pPr>
-    </w:p>
-    <w:p>
-      <w:pPr>
-        <w:rPr>
-          <w:lang w:eastAsia="es-ES"/>
-        </w:rPr>
-      </w:pPr>
+      <w:r>
+        <w:rPr>
+          <w:lang w:eastAsia="es-ES"/>
+        </w:rPr>
+        <w:br w:type="page"/>
+      </w:r>
     </w:p>
     <w:p>
       <w:pPr>
@@ -7813,6 +7936,7 @@
           <w:rFonts w:ascii="Arial" w:hAnsi="Arial" w:cs="Arial"/>
           <w:lang w:eastAsia="es-ES"/>
         </w:rPr>
+        <w:lastRenderedPageBreak/>
         <w:t>5.2. Diagrama</w:t>
       </w:r>
       <w:r>
@@ -7861,7 +7985,6 @@
           <w:noProof/>
           <w:lang w:eastAsia="es-ES"/>
         </w:rPr>
-        <w:lastRenderedPageBreak/>
         <w:drawing>
           <wp:inline distT="0" distB="0" distL="0" distR="0">
             <wp:extent cx="6645910" cy="6680989"/>
@@ -7880,7 +8003,7 @@
                     </pic:cNvPicPr>
                   </pic:nvPicPr>
                   <pic:blipFill>
-                    <a:blip r:embed="rId16"/>
+                    <a:blip r:embed="rId17"/>
                     <a:srcRect/>
                     <a:stretch>
                       <a:fillRect/>
@@ -7962,8 +8085,8 @@
         </w:rPr>
         <w:drawing>
           <wp:inline distT="0" distB="0" distL="0" distR="0">
-            <wp:extent cx="4840014" cy="2692526"/>
-            <wp:effectExtent l="0" t="0" r="0" b="0"/>
+            <wp:extent cx="3823138" cy="2126833"/>
+            <wp:effectExtent l="0" t="0" r="5912" b="0"/>
             <wp:docPr id="13" name="Imagen 5" descr="C:\Users\Ariel\Documents\NetBeansProjects\carRace2015\Documentacion\Diagramas\diagrama de actividad general.png"/>
             <wp:cNvGraphicFramePr>
               <a:graphicFrameLocks xmlns:a="http://schemas.openxmlformats.org/drawingml/2006/main" noChangeAspect="1"/>
@@ -7978,7 +8101,7 @@
                     </pic:cNvPicPr>
                   </pic:nvPicPr>
                   <pic:blipFill>
-                    <a:blip r:embed="rId17"/>
+                    <a:blip r:embed="rId18"/>
                     <a:srcRect/>
                     <a:stretch>
                       <a:fillRect/>
@@ -7987,7 +8110,7 @@
                   <pic:spPr bwMode="auto">
                     <a:xfrm>
                       <a:off x="0" y="0"/>
-                      <a:ext cx="4840141" cy="2692597"/>
+                      <a:ext cx="3823239" cy="2126889"/>
                     </a:xfrm>
                     <a:prstGeom prst="rect">
                       <a:avLst/>
@@ -8064,7 +8187,7 @@
                     </pic:cNvPicPr>
                   </pic:nvPicPr>
                   <pic:blipFill>
-                    <a:blip r:embed="rId18"/>
+                    <a:blip r:embed="rId19"/>
                     <a:srcRect/>
                     <a:stretch>
                       <a:fillRect/>
@@ -8159,7 +8282,7 @@
                     </pic:cNvPicPr>
                   </pic:nvPicPr>
                   <pic:blipFill>
-                    <a:blip r:embed="rId19"/>
+                    <a:blip r:embed="rId20"/>
                     <a:srcRect/>
                     <a:stretch>
                       <a:fillRect/>
@@ -8253,7 +8376,7 @@
                     </pic:cNvPicPr>
                   </pic:nvPicPr>
                   <pic:blipFill>
-                    <a:blip r:embed="rId20"/>
+                    <a:blip r:embed="rId21"/>
                     <a:srcRect/>
                     <a:stretch>
                       <a:fillRect/>
@@ -8284,14 +8407,46 @@
     </w:p>
     <w:p>
       <w:pPr>
+        <w:rPr>
+          <w:rFonts w:ascii="Arial" w:hAnsi="Arial" w:cs="Arial"/>
+          <w:lang w:eastAsia="es-ES"/>
+        </w:rPr>
+      </w:pPr>
+    </w:p>
+    <w:p>
+      <w:pPr>
+        <w:rPr>
+          <w:rFonts w:ascii="Arial" w:hAnsi="Arial" w:cs="Arial"/>
+          <w:lang w:eastAsia="es-ES"/>
+        </w:rPr>
+      </w:pPr>
+    </w:p>
+    <w:p>
+      <w:pPr>
+        <w:rPr>
+          <w:rFonts w:ascii="Arial" w:hAnsi="Arial" w:cs="Arial"/>
+          <w:lang w:eastAsia="es-ES"/>
+        </w:rPr>
+      </w:pPr>
+    </w:p>
+    <w:p>
+      <w:pPr>
+        <w:rPr>
+          <w:rFonts w:ascii="Arial" w:hAnsi="Arial" w:cs="Arial"/>
+          <w:lang w:eastAsia="es-ES"/>
+        </w:rPr>
+      </w:pPr>
+    </w:p>
+    <w:p>
+      <w:pPr>
         <w:pStyle w:val="Ttulo2"/>
         <w:rPr>
           <w:rFonts w:ascii="Arial" w:hAnsi="Arial" w:cs="Arial"/>
           <w:lang w:eastAsia="es-ES"/>
         </w:rPr>
       </w:pPr>
-      <w:bookmarkStart w:id="47" w:name="_Toc423259887"/>
-      <w:bookmarkStart w:id="48" w:name="_Toc423300847"/>
+      <w:bookmarkStart w:id="47" w:name="_Toc423300847"/>
+      <w:bookmarkStart w:id="48" w:name="_Toc423259887"/>
       <w:r>
         <w:rPr>
           <w:rFonts w:ascii="Arial" w:hAnsi="Arial" w:cs="Arial"/>
@@ -8300,7 +8455,72 @@
         <w:lastRenderedPageBreak/>
         <w:t>5.4. Diagrama de secuencia.</w:t>
       </w:r>
-      <w:bookmarkEnd w:id="48"/>
+      <w:bookmarkEnd w:id="47"/>
+    </w:p>
+    <w:p>
+      <w:pPr>
+        <w:rPr>
+          <w:lang w:eastAsia="es-ES"/>
+        </w:rPr>
+      </w:pPr>
+    </w:p>
+    <w:p>
+      <w:pPr>
+        <w:rPr>
+          <w:lang w:eastAsia="es-ES"/>
+        </w:rPr>
+      </w:pPr>
+      <w:r>
+        <w:rPr>
+          <w:noProof/>
+          <w:lang w:eastAsia="es-ES"/>
+        </w:rPr>
+        <w:drawing>
+          <wp:inline distT="0" distB="0" distL="0" distR="0">
+            <wp:extent cx="6645910" cy="6153713"/>
+            <wp:effectExtent l="0" t="0" r="2540" b="0"/>
+            <wp:docPr id="7" name="Imagen 1" descr="C:\Users\Ariel\Documents\NetBeansProjects\carRace2015\Documentacion\Diagramas\Diagrama de Secuencia.png"/>
+            <wp:cNvGraphicFramePr>
+              <a:graphicFrameLocks xmlns:a="http://schemas.openxmlformats.org/drawingml/2006/main" noChangeAspect="1"/>
+            </wp:cNvGraphicFramePr>
+            <a:graphic xmlns:a="http://schemas.openxmlformats.org/drawingml/2006/main">
+              <a:graphicData uri="http://schemas.openxmlformats.org/drawingml/2006/picture">
+                <pic:pic xmlns:pic="http://schemas.openxmlformats.org/drawingml/2006/picture">
+                  <pic:nvPicPr>
+                    <pic:cNvPr id="0" name="Picture 1" descr="C:\Users\Ariel\Documents\NetBeansProjects\carRace2015\Documentacion\Diagramas\Diagrama de Secuencia.png"/>
+                    <pic:cNvPicPr>
+                      <a:picLocks noChangeAspect="1" noChangeArrowheads="1"/>
+                    </pic:cNvPicPr>
+                  </pic:nvPicPr>
+                  <pic:blipFill>
+                    <a:blip r:embed="rId22"/>
+                    <a:srcRect/>
+                    <a:stretch>
+                      <a:fillRect/>
+                    </a:stretch>
+                  </pic:blipFill>
+                  <pic:spPr bwMode="auto">
+                    <a:xfrm>
+                      <a:off x="0" y="0"/>
+                      <a:ext cx="6645910" cy="6153713"/>
+                    </a:xfrm>
+                    <a:prstGeom prst="rect">
+                      <a:avLst/>
+                    </a:prstGeom>
+                    <a:noFill/>
+                    <a:ln w="9525">
+                      <a:noFill/>
+                      <a:miter lim="800000"/>
+                      <a:headEnd/>
+                      <a:tailEnd/>
+                    </a:ln>
+                  </pic:spPr>
+                </pic:pic>
+              </a:graphicData>
+            </a:graphic>
+          </wp:inline>
+        </w:drawing>
+      </w:r>
     </w:p>
     <w:p>
       <w:pPr>
@@ -8312,14 +8532,56 @@
         </w:rPr>
       </w:pPr>
       <w:bookmarkStart w:id="49" w:name="_Toc423300848"/>
-      <w:r>
-        <w:rPr>
-          <w:rFonts w:ascii="Arial" w:hAnsi="Arial" w:cs="Arial"/>
-          <w:lang w:eastAsia="es-ES"/>
-        </w:rPr>
+    </w:p>
+    <w:p>
+      <w:pPr>
+        <w:pStyle w:val="Ttulo1"/>
+        <w:jc w:val="both"/>
+        <w:rPr>
+          <w:rFonts w:ascii="Arial" w:hAnsi="Arial" w:cs="Arial"/>
+          <w:lang w:eastAsia="es-ES"/>
+        </w:rPr>
+      </w:pPr>
+    </w:p>
+    <w:p>
+      <w:pPr>
+        <w:rPr>
+          <w:lang w:eastAsia="es-ES"/>
+        </w:rPr>
+      </w:pPr>
+    </w:p>
+    <w:p>
+      <w:pPr>
+        <w:rPr>
+          <w:lang w:eastAsia="es-ES"/>
+        </w:rPr>
+      </w:pPr>
+    </w:p>
+    <w:p>
+      <w:pPr>
+        <w:rPr>
+          <w:lang w:eastAsia="es-ES"/>
+        </w:rPr>
+      </w:pPr>
+    </w:p>
+    <w:p>
+      <w:pPr>
+        <w:pStyle w:val="Ttulo1"/>
+        <w:jc w:val="both"/>
+        <w:rPr>
+          <w:rFonts w:ascii="Arial" w:hAnsi="Arial" w:cs="Arial"/>
+          <w:lang w:eastAsia="es-ES"/>
+        </w:rPr>
+      </w:pPr>
+      <w:r>
+        <w:rPr>
+          <w:rFonts w:ascii="Arial" w:hAnsi="Arial" w:cs="Arial"/>
+          <w:lang w:eastAsia="es-ES"/>
+        </w:rPr>
+        <w:lastRenderedPageBreak/>
         <w:t>6. Testing.</w:t>
       </w:r>
-      <w:bookmarkEnd w:id="47"/>
+      <w:bookmarkEnd w:id="48"/>
       <w:bookmarkEnd w:id="49"/>
     </w:p>
     <w:p>
@@ -8365,7 +8627,6 @@
       <w:pPr>
         <w:pStyle w:val="Ttulo3"/>
         <w:rPr>
-          <w:rFonts w:ascii="Arial" w:hAnsi="Arial" w:cs="Arial"/>
           <w:lang w:eastAsia="es-ES"/>
         </w:rPr>
       </w:pPr>
@@ -8382,17 +8643,31 @@
     <w:p>
       <w:pPr>
         <w:rPr>
-          <w:lang w:eastAsia="es-ES"/>
-        </w:rPr>
-      </w:pPr>
-    </w:p>
-    <w:p>
-      <w:pPr>
-        <w:rPr>
-          <w:rFonts w:ascii="Arial" w:hAnsi="Arial" w:cs="Arial"/>
-          <w:lang w:eastAsia="es-ES"/>
-        </w:rPr>
-      </w:pPr>
+          <w:rFonts w:ascii="Arial" w:hAnsi="Arial" w:cs="Arial"/>
+          <w:lang w:eastAsia="es-ES"/>
+        </w:rPr>
+      </w:pPr>
+      <w:r>
+        <w:rPr>
+          <w:rFonts w:ascii="Arial" w:hAnsi="Arial" w:cs="Arial"/>
+          <w:lang w:eastAsia="es-ES"/>
+        </w:rPr>
+        <w:t>(</w:t>
+      </w:r>
+      <w:r>
+        <w:rPr>
+          <w:rFonts w:ascii="Arial" w:hAnsi="Arial" w:cs="Arial"/>
+          <w:lang w:eastAsia="es-ES"/>
+        </w:rPr>
+        <w:t>U</w:t>
+      </w:r>
+      <w:r>
+        <w:rPr>
+          <w:rFonts w:ascii="Arial" w:hAnsi="Arial" w:cs="Arial"/>
+          <w:lang w:eastAsia="es-ES"/>
+        </w:rPr>
+        <w:t xml:space="preserve">T1) </w:t>
+      </w:r>
       <w:r>
         <w:rPr>
           <w:rFonts w:ascii="Arial" w:hAnsi="Arial" w:cs="Arial"/>
@@ -8430,7 +8705,7 @@
                     </pic:cNvPicPr>
                   </pic:nvPicPr>
                   <pic:blipFill>
-                    <a:blip r:embed="rId21"/>
+                    <a:blip r:embed="rId23"/>
                     <a:stretch>
                       <a:fillRect/>
                     </a:stretch>
@@ -8516,6 +8791,27 @@
           <w:rFonts w:ascii="Arial" w:hAnsi="Arial" w:cs="Arial"/>
           <w:lang w:eastAsia="es-ES"/>
         </w:rPr>
+        <w:t>(</w:t>
+      </w:r>
+      <w:r>
+        <w:rPr>
+          <w:rFonts w:ascii="Arial" w:hAnsi="Arial" w:cs="Arial"/>
+          <w:lang w:eastAsia="es-ES"/>
+        </w:rPr>
+        <w:t>U</w:t>
+      </w:r>
+      <w:r>
+        <w:rPr>
+          <w:rFonts w:ascii="Arial" w:hAnsi="Arial" w:cs="Arial"/>
+          <w:lang w:eastAsia="es-ES"/>
+        </w:rPr>
+        <w:t xml:space="preserve">T2) </w:t>
+      </w:r>
+      <w:r>
+        <w:rPr>
+          <w:rFonts w:ascii="Arial" w:hAnsi="Arial" w:cs="Arial"/>
+          <w:lang w:eastAsia="es-ES"/>
+        </w:rPr>
         <w:t>testPasarLimiteX: donde se comprueba que un auto no pueda salirse de la pista.</w:t>
       </w:r>
     </w:p>
@@ -8536,6 +8832,27 @@
           <w:rFonts w:ascii="Arial" w:hAnsi="Arial" w:cs="Arial"/>
           <w:lang w:eastAsia="es-ES"/>
         </w:rPr>
+        <w:t>(</w:t>
+      </w:r>
+      <w:r>
+        <w:rPr>
+          <w:rFonts w:ascii="Arial" w:hAnsi="Arial" w:cs="Arial"/>
+          <w:lang w:eastAsia="es-ES"/>
+        </w:rPr>
+        <w:t>U</w:t>
+      </w:r>
+      <w:r>
+        <w:rPr>
+          <w:rFonts w:ascii="Arial" w:hAnsi="Arial" w:cs="Arial"/>
+          <w:lang w:eastAsia="es-ES"/>
+        </w:rPr>
+        <w:t xml:space="preserve">T3) </w:t>
+      </w:r>
+      <w:r>
+        <w:rPr>
+          <w:rFonts w:ascii="Arial" w:hAnsi="Arial" w:cs="Arial"/>
+          <w:lang w:eastAsia="es-ES"/>
+        </w:rPr>
         <w:t>testFuelNegativa: corrobora que el Modelo no tome valores negativos de combustible.</w:t>
       </w:r>
     </w:p>
@@ -8551,6 +8868,27 @@
           <w:lang w:eastAsia="es-ES"/>
         </w:rPr>
       </w:pPr>
+      <w:r>
+        <w:rPr>
+          <w:rFonts w:ascii="Arial" w:hAnsi="Arial" w:cs="Arial"/>
+          <w:lang w:eastAsia="es-ES"/>
+        </w:rPr>
+        <w:t>(</w:t>
+      </w:r>
+      <w:r>
+        <w:rPr>
+          <w:rFonts w:ascii="Arial" w:hAnsi="Arial" w:cs="Arial"/>
+          <w:lang w:eastAsia="es-ES"/>
+        </w:rPr>
+        <w:t>U</w:t>
+      </w:r>
+      <w:r>
+        <w:rPr>
+          <w:rFonts w:ascii="Arial" w:hAnsi="Arial" w:cs="Arial"/>
+          <w:lang w:eastAsia="es-ES"/>
+        </w:rPr>
+        <w:t xml:space="preserve">T4) </w:t>
+      </w:r>
       <w:r>
         <w:rPr>
           <w:rFonts w:ascii="Arial" w:hAnsi="Arial" w:cs="Arial"/>
@@ -8588,7 +8926,7 @@
                     </pic:cNvPicPr>
                   </pic:nvPicPr>
                   <pic:blipFill>
-                    <a:blip r:embed="rId22"/>
+                    <a:blip r:embed="rId24"/>
                     <a:stretch>
                       <a:fillRect/>
                     </a:stretch>
@@ -8633,30 +8971,12 @@
         <w:t>6.1.3. Clase HeartModel.</w:t>
       </w:r>
       <w:bookmarkEnd w:id="53"/>
-    </w:p>
-    <w:p>
-      <w:pPr>
-        <w:jc w:val="both"/>
-        <w:rPr>
-          <w:rFonts w:ascii="Arial" w:hAnsi="Arial" w:cs="Arial"/>
-          <w:lang w:eastAsia="es-ES"/>
-        </w:rPr>
-      </w:pPr>
-    </w:p>
-    <w:p>
-      <w:pPr>
-        <w:jc w:val="both"/>
-        <w:rPr>
-          <w:rFonts w:ascii="Arial" w:hAnsi="Arial" w:cs="Arial"/>
-          <w:lang w:eastAsia="es-ES"/>
-        </w:rPr>
-      </w:pPr>
-      <w:r>
-        <w:rPr>
-          <w:rFonts w:ascii="Arial" w:hAnsi="Arial" w:cs="Arial"/>
-          <w:lang w:eastAsia="es-ES"/>
-        </w:rPr>
-        <w:t>Los tests realizados fueron:</w:t>
+      <w:r>
+        <w:rPr>
+          <w:rFonts w:ascii="Arial" w:hAnsi="Arial" w:cs="Arial"/>
+          <w:lang w:eastAsia="es-ES"/>
+        </w:rPr>
+        <w:br/>
       </w:r>
     </w:p>
     <w:p>
@@ -8675,37 +8995,22 @@
       <w:r>
         <w:rPr>
           <w:rFonts w:ascii="Arial" w:hAnsi="Arial" w:cs="Arial"/>
-          <w:lang w:eastAsia="es-ES"/>
-        </w:rPr>
-        <w:t>testRitmoCardiaco:</w:t>
-      </w:r>
-    </w:p>
-    <w:p>
-      <w:pPr>
-        <w:pStyle w:val="Ttulo1"/>
-        <w:rPr>
-          <w:rFonts w:ascii="Arial" w:hAnsi="Arial" w:cs="Arial"/>
-          <w:lang w:eastAsia="es-ES"/>
-        </w:rPr>
-      </w:pPr>
-      <w:r>
-        <w:rPr>
           <w:noProof/>
           <w:lang w:eastAsia="es-ES"/>
         </w:rPr>
         <w:drawing>
-          <wp:anchor distT="0" distB="0" distL="114300" distR="114300" simplePos="0" relativeHeight="251658240" behindDoc="0" locked="0" layoutInCell="1" allowOverlap="1">
+          <wp:anchor distT="0" distB="0" distL="114300" distR="114300" simplePos="0" relativeHeight="251662336" behindDoc="0" locked="0" layoutInCell="1" allowOverlap="1">
             <wp:simplePos x="0" y="0"/>
             <wp:positionH relativeFrom="column">
-              <wp:align>left</wp:align>
+              <wp:posOffset>19050</wp:posOffset>
             </wp:positionH>
             <wp:positionV relativeFrom="paragraph">
-              <wp:align>top</wp:align>
+              <wp:posOffset>445758</wp:posOffset>
             </wp:positionV>
-            <wp:extent cx="2317049" cy="1860331"/>
-            <wp:effectExtent l="19050" t="0" r="7051" b="0"/>
-            <wp:wrapSquare wrapText="bothSides"/>
-            <wp:docPr id="6" name="Imagen 5" descr="C:\Users\Ariel\Documents\Facultad\Ingenieria de Software\Trabajo Final\Nuestro Trabajo\tests\Heart.PNG"/>
+            <wp:extent cx="2218646" cy="1852448"/>
+            <wp:effectExtent l="19050" t="0" r="0" b="0"/>
+            <wp:wrapNone/>
+            <wp:docPr id="9" name="Imagen 2"/>
             <wp:cNvGraphicFramePr>
               <a:graphicFrameLocks xmlns:a="http://schemas.openxmlformats.org/drawingml/2006/main" noChangeAspect="1"/>
             </wp:cNvGraphicFramePr>
@@ -8713,13 +9018,14 @@
               <a:graphicData uri="http://schemas.openxmlformats.org/drawingml/2006/picture">
                 <pic:pic xmlns:pic="http://schemas.openxmlformats.org/drawingml/2006/picture">
                   <pic:nvPicPr>
-                    <pic:cNvPr id="0" name="Picture 5" descr="C:\Users\Ariel\Documents\Facultad\Ingenieria de Software\Trabajo Final\Nuestro Trabajo\tests\Heart.PNG"/>
+                    <pic:cNvPr id="0" name="Picture 2"/>
                     <pic:cNvPicPr>
                       <a:picLocks noChangeAspect="1" noChangeArrowheads="1"/>
                     </pic:cNvPicPr>
                   </pic:nvPicPr>
                   <pic:blipFill>
-                    <a:blip r:embed="rId23"/>
+                    <a:blip r:embed="rId25"/>
+                    <a:srcRect/>
                     <a:stretch>
                       <a:fillRect/>
                     </a:stretch>
@@ -8727,7 +9033,7 @@
                   <pic:spPr bwMode="auto">
                     <a:xfrm>
                       <a:off x="0" y="0"/>
-                      <a:ext cx="2317049" cy="1860331"/>
+                      <a:ext cx="2218646" cy="1852448"/>
                     </a:xfrm>
                     <a:prstGeom prst="rect">
                       <a:avLst/>
@@ -8748,12 +9054,3003 @@
       </w:r>
       <w:r>
         <w:rPr>
-          <w:lang w:eastAsia="es-ES"/>
-        </w:rPr>
+          <w:rFonts w:ascii="Arial" w:hAnsi="Arial" w:cs="Arial"/>
+          <w:lang w:eastAsia="es-ES"/>
+        </w:rPr>
+        <w:t>(</w:t>
+      </w:r>
+      <w:r>
+        <w:rPr>
+          <w:rFonts w:ascii="Arial" w:hAnsi="Arial" w:cs="Arial"/>
+          <w:lang w:eastAsia="es-ES"/>
+        </w:rPr>
+        <w:t>U</w:t>
+      </w:r>
+      <w:r>
+        <w:rPr>
+          <w:rFonts w:ascii="Arial" w:hAnsi="Arial" w:cs="Arial"/>
+          <w:lang w:eastAsia="es-ES"/>
+        </w:rPr>
+        <w:t>T</w:t>
+      </w:r>
+      <w:r>
+        <w:rPr>
+          <w:rFonts w:ascii="Arial" w:hAnsi="Arial" w:cs="Arial"/>
+          <w:lang w:eastAsia="es-ES"/>
+        </w:rPr>
+        <w:t>5</w:t>
+      </w:r>
+      <w:r>
+        <w:rPr>
+          <w:rFonts w:ascii="Arial" w:hAnsi="Arial" w:cs="Arial"/>
+          <w:lang w:eastAsia="es-ES"/>
+        </w:rPr>
+        <w:t>) testSingleton</w:t>
+      </w:r>
+      <w:r>
+        <w:rPr>
+          <w:rFonts w:ascii="Arial" w:hAnsi="Arial" w:cs="Arial"/>
+          <w:lang w:eastAsia="es-ES"/>
+        </w:rPr>
+        <w:t>; se comprueba que generar multiples intancias del modelo HeartModel no es posible.</w:t>
+      </w:r>
+    </w:p>
+    <w:p>
+      <w:pPr>
+        <w:jc w:val="both"/>
+        <w:rPr>
+          <w:rFonts w:ascii="Arial" w:hAnsi="Arial" w:cs="Arial"/>
+          <w:lang w:eastAsia="es-ES"/>
+        </w:rPr>
+      </w:pPr>
+    </w:p>
+    <w:p>
+      <w:pPr>
+        <w:jc w:val="both"/>
+        <w:rPr>
+          <w:rFonts w:ascii="Arial" w:hAnsi="Arial" w:cs="Arial"/>
+          <w:lang w:eastAsia="es-ES"/>
+        </w:rPr>
+      </w:pPr>
+    </w:p>
+    <w:p>
+      <w:pPr>
+        <w:jc w:val="both"/>
+        <w:rPr>
+          <w:rFonts w:ascii="Arial" w:hAnsi="Arial" w:cs="Arial"/>
+          <w:lang w:eastAsia="es-ES"/>
+        </w:rPr>
+      </w:pPr>
+    </w:p>
+    <w:p>
+      <w:pPr>
+        <w:jc w:val="both"/>
+        <w:rPr>
+          <w:rFonts w:ascii="Arial" w:hAnsi="Arial" w:cs="Arial"/>
+          <w:lang w:eastAsia="es-ES"/>
+        </w:rPr>
+      </w:pPr>
+    </w:p>
+    <w:p>
+      <w:pPr>
+        <w:pStyle w:val="Ttulo2"/>
+        <w:rPr>
+          <w:rFonts w:ascii="Arial" w:hAnsi="Arial" w:cs="Arial"/>
+          <w:lang w:eastAsia="es-ES"/>
+        </w:rPr>
+      </w:pPr>
+      <w:r>
+        <w:rPr>
+          <w:lang w:eastAsia="es-ES"/>
+        </w:rPr>
+        <w:lastRenderedPageBreak/>
         <w:br w:type="textWrapping" w:clear="all"/>
       </w:r>
       <w:bookmarkStart w:id="54" w:name="_Toc423259888"/>
       <w:bookmarkStart w:id="55" w:name="_Toc423300853"/>
+      <w:r>
+        <w:rPr>
+          <w:rFonts w:ascii="Arial" w:hAnsi="Arial" w:cs="Arial"/>
+          <w:lang w:eastAsia="es-ES"/>
+        </w:rPr>
+        <w:t>6.2. Tests sistémicos</w:t>
+      </w:r>
+    </w:p>
+    <w:p>
+      <w:pPr>
+        <w:rPr>
+          <w:rFonts w:ascii="Arial" w:hAnsi="Arial" w:cs="Arial"/>
+          <w:lang w:eastAsia="es-ES"/>
+        </w:rPr>
+      </w:pPr>
+      <w:r>
+        <w:rPr>
+          <w:rFonts w:ascii="Arial" w:hAnsi="Arial" w:cs="Arial"/>
+          <w:lang w:eastAsia="es-ES"/>
+        </w:rPr>
+        <w:t>Estos tests fueron realizados en tiempo de ejecución por los desarrolladores corroborando que se cumplan los requerimientos:</w:t>
+      </w:r>
+    </w:p>
+    <w:p>
+      <w:pPr>
+        <w:rPr>
+          <w:rFonts w:ascii="Arial" w:hAnsi="Arial" w:cs="Arial"/>
+          <w:lang w:eastAsia="es-ES"/>
+        </w:rPr>
+      </w:pPr>
+      <w:r>
+        <w:rPr>
+          <w:rFonts w:ascii="Arial" w:hAnsi="Arial" w:cs="Arial"/>
+          <w:lang w:eastAsia="es-ES"/>
+        </w:rPr>
+        <w:t>(TS1) Test de pista: se ejecuta la vista juego, y se corrobora que se esbocen los autos contrarios, el auto seleccionado y la pista.</w:t>
+      </w:r>
+    </w:p>
+    <w:p>
+      <w:pPr>
+        <w:rPr>
+          <w:rFonts w:ascii="Arial" w:hAnsi="Arial" w:cs="Arial"/>
+          <w:lang w:eastAsia="es-ES"/>
+        </w:rPr>
+      </w:pPr>
+      <w:r>
+        <w:rPr>
+          <w:rFonts w:ascii="Arial" w:hAnsi="Arial" w:cs="Arial"/>
+          <w:lang w:eastAsia="es-ES"/>
+        </w:rPr>
+        <w:t xml:space="preserve">(TS2) Test de movimiento: se </w:t>
+      </w:r>
+      <w:r>
+        <w:rPr>
+          <w:rFonts w:ascii="Arial" w:hAnsi="Arial" w:cs="Arial"/>
+          <w:lang w:eastAsia="es-ES"/>
+        </w:rPr>
+        <w:t xml:space="preserve">ejecuta </w:t>
+      </w:r>
+      <w:r>
+        <w:rPr>
+          <w:rFonts w:ascii="Arial" w:hAnsi="Arial" w:cs="Arial"/>
+          <w:lang w:eastAsia="es-ES"/>
+        </w:rPr>
+        <w:t>la vista juego, y se corrobora que al presionar la tecla izquierda el auto se mueva a la izquierda y no salga de los límites. Lo mismo para la derecha.</w:t>
+      </w:r>
+    </w:p>
+    <w:p>
+      <w:pPr>
+        <w:rPr>
+          <w:rFonts w:ascii="Arial" w:hAnsi="Arial" w:cs="Arial"/>
+          <w:lang w:eastAsia="es-ES"/>
+        </w:rPr>
+      </w:pPr>
+      <w:r>
+        <w:rPr>
+          <w:rFonts w:ascii="Arial" w:hAnsi="Arial" w:cs="Arial"/>
+          <w:lang w:eastAsia="es-ES"/>
+        </w:rPr>
+        <w:t xml:space="preserve">(TS3) Test combustible: se </w:t>
+      </w:r>
+      <w:r>
+        <w:rPr>
+          <w:rFonts w:ascii="Arial" w:hAnsi="Arial" w:cs="Arial"/>
+          <w:lang w:eastAsia="es-ES"/>
+        </w:rPr>
+        <w:t xml:space="preserve">ejecuta </w:t>
+      </w:r>
+      <w:r>
+        <w:rPr>
+          <w:rFonts w:ascii="Arial" w:hAnsi="Arial" w:cs="Arial"/>
+          <w:lang w:eastAsia="es-ES"/>
+        </w:rPr>
+        <w:t xml:space="preserve">la vista juego, y se </w:t>
+      </w:r>
+      <w:r>
+        <w:rPr>
+          <w:rFonts w:ascii="Arial" w:hAnsi="Arial" w:cs="Arial"/>
+          <w:lang w:eastAsia="es-ES"/>
+        </w:rPr>
+        <w:t xml:space="preserve">corrobora </w:t>
+      </w:r>
+      <w:r>
+        <w:rPr>
+          <w:rFonts w:ascii="Arial" w:hAnsi="Arial" w:cs="Arial"/>
+          <w:lang w:eastAsia="es-ES"/>
+        </w:rPr>
+        <w:t>que al salir del carril de carga la barra de combustible disminuya, y que al volver aumente.</w:t>
+      </w:r>
+    </w:p>
+    <w:p>
+      <w:pPr>
+        <w:rPr>
+          <w:rFonts w:ascii="Arial" w:hAnsi="Arial" w:cs="Arial"/>
+          <w:lang w:eastAsia="es-ES"/>
+        </w:rPr>
+      </w:pPr>
+      <w:r>
+        <w:rPr>
+          <w:rFonts w:ascii="Arial" w:hAnsi="Arial" w:cs="Arial"/>
+          <w:lang w:eastAsia="es-ES"/>
+        </w:rPr>
+        <w:t>(TS</w:t>
+      </w:r>
+      <w:r>
+        <w:rPr>
+          <w:rFonts w:ascii="Arial" w:hAnsi="Arial" w:cs="Arial"/>
+          <w:lang w:eastAsia="es-ES"/>
+        </w:rPr>
+        <w:t>4) Test creacion autos contrarios: se ejecuta la vista juego, y se corrobora que los autos enemigos no se creen siempre en el mismo lugar o en el mismo orden.</w:t>
+      </w:r>
+    </w:p>
+    <w:p>
+      <w:pPr>
+        <w:rPr>
+          <w:rFonts w:ascii="Arial" w:hAnsi="Arial" w:cs="Arial"/>
+          <w:lang w:eastAsia="es-ES"/>
+        </w:rPr>
+      </w:pPr>
+      <w:r>
+        <w:rPr>
+          <w:rFonts w:ascii="Arial" w:hAnsi="Arial" w:cs="Arial"/>
+          <w:lang w:eastAsia="es-ES"/>
+        </w:rPr>
+        <w:t>(TS5) Test  GameOver 1: se ejecuta la vista juego, y se corrobora que al llegar el nivel de combustible a 0, el juego termine.</w:t>
+      </w:r>
+    </w:p>
+    <w:p>
+      <w:pPr>
+        <w:rPr>
+          <w:rFonts w:ascii="Arial" w:hAnsi="Arial" w:cs="Arial"/>
+          <w:lang w:eastAsia="es-ES"/>
+        </w:rPr>
+      </w:pPr>
+      <w:r>
+        <w:rPr>
+          <w:rFonts w:ascii="Arial" w:hAnsi="Arial" w:cs="Arial"/>
+          <w:lang w:eastAsia="es-ES"/>
+        </w:rPr>
+        <w:t>(TS6) Test GameOver 2: se ejecuta la vista juego, y se corrobora que al interceptar con otro auto, el juego termine.</w:t>
+      </w:r>
+    </w:p>
+    <w:p>
+      <w:pPr>
+        <w:rPr>
+          <w:rFonts w:ascii="Arial" w:hAnsi="Arial" w:cs="Arial"/>
+          <w:lang w:eastAsia="es-ES"/>
+        </w:rPr>
+      </w:pPr>
+      <w:r>
+        <w:rPr>
+          <w:rFonts w:ascii="Arial" w:hAnsi="Arial" w:cs="Arial"/>
+          <w:lang w:eastAsia="es-ES"/>
+        </w:rPr>
+        <w:t xml:space="preserve">(TS7) Test Multivista: se ejecuta la </w:t>
+      </w:r>
+      <w:r>
+        <w:rPr>
+          <w:rFonts w:ascii="Arial" w:hAnsi="Arial" w:cs="Arial"/>
+          <w:lang w:eastAsia="es-ES"/>
+        </w:rPr>
+        <w:t>vista princial, tocando en el botón "Todos" y se corrobora que se ejecutan todos los modelos al mismo tiempo.</w:t>
+      </w:r>
+    </w:p>
+    <w:p>
+      <w:pPr>
+        <w:rPr>
+          <w:rFonts w:ascii="Arial" w:hAnsi="Arial" w:cs="Arial"/>
+          <w:lang w:eastAsia="es-ES"/>
+        </w:rPr>
+      </w:pPr>
+      <w:r>
+        <w:rPr>
+          <w:rFonts w:ascii="Arial" w:hAnsi="Arial" w:cs="Arial"/>
+          <w:lang w:eastAsia="es-ES"/>
+        </w:rPr>
+        <w:t>(TS8) Test Selector de vista: se ejecuta la vista CmbBox, y se corrobora que se pueda cambiar de modelo a través del drop down box.</w:t>
+      </w:r>
+    </w:p>
+    <w:p>
+      <w:pPr>
+        <w:rPr>
+          <w:rFonts w:ascii="Arial" w:hAnsi="Arial" w:cs="Arial"/>
+          <w:lang w:eastAsia="es-ES"/>
+        </w:rPr>
+      </w:pPr>
+    </w:p>
+    <w:p>
+      <w:pPr>
+        <w:pStyle w:val="Ttulo2"/>
+        <w:rPr>
+          <w:rFonts w:ascii="Arial" w:hAnsi="Arial" w:cs="Arial"/>
+          <w:lang w:eastAsia="es-ES"/>
+        </w:rPr>
+      </w:pPr>
+      <w:r>
+        <w:rPr>
+          <w:rFonts w:ascii="Arial" w:hAnsi="Arial" w:cs="Arial"/>
+          <w:lang w:eastAsia="es-ES"/>
+        </w:rPr>
+        <w:t>6.3 Matriz de trazabilidad entre Requerimientos y Tests.</w:t>
+      </w:r>
+    </w:p>
+    <w:p>
+      <w:pPr>
+        <w:rPr>
+          <w:lang w:eastAsia="es-ES"/>
+        </w:rPr>
+      </w:pPr>
+    </w:p>
+    <w:tbl>
+      <w:tblPr>
+        <w:tblStyle w:val="Tablaconcuadrcula"/>
+        <w:tblW w:w="0" w:type="auto"/>
+        <w:tblLook w:val="04A0"/>
+      </w:tblPr>
+      <w:tblGrid>
+        <w:gridCol w:w="757"/>
+        <w:gridCol w:w="757"/>
+        <w:gridCol w:w="757"/>
+        <w:gridCol w:w="757"/>
+        <w:gridCol w:w="757"/>
+        <w:gridCol w:w="758"/>
+        <w:gridCol w:w="758"/>
+        <w:gridCol w:w="758"/>
+        <w:gridCol w:w="758"/>
+        <w:gridCol w:w="758"/>
+        <w:gridCol w:w="758"/>
+        <w:gridCol w:w="758"/>
+        <w:gridCol w:w="758"/>
+        <w:gridCol w:w="758"/>
+      </w:tblGrid>
+      <w:tr>
+        <w:tc>
+          <w:tcPr>
+            <w:tcW w:w="757" w:type="dxa"/>
+          </w:tcPr>
+          <w:p>
+            <w:pPr>
+              <w:rPr>
+                <w:lang w:eastAsia="es-ES"/>
+              </w:rPr>
+            </w:pPr>
+          </w:p>
+        </w:tc>
+        <w:tc>
+          <w:tcPr>
+            <w:tcW w:w="757" w:type="dxa"/>
+          </w:tcPr>
+          <w:p>
+            <w:pPr>
+              <w:rPr>
+                <w:lang w:eastAsia="es-ES"/>
+              </w:rPr>
+            </w:pPr>
+            <w:r>
+              <w:rPr>
+                <w:lang w:eastAsia="es-ES"/>
+              </w:rPr>
+              <w:t>UT1</w:t>
+            </w:r>
+          </w:p>
+        </w:tc>
+        <w:tc>
+          <w:tcPr>
+            <w:tcW w:w="757" w:type="dxa"/>
+          </w:tcPr>
+          <w:p>
+            <w:pPr>
+              <w:rPr>
+                <w:lang w:eastAsia="es-ES"/>
+              </w:rPr>
+            </w:pPr>
+            <w:r>
+              <w:rPr>
+                <w:lang w:eastAsia="es-ES"/>
+              </w:rPr>
+              <w:t>UT2</w:t>
+            </w:r>
+          </w:p>
+        </w:tc>
+        <w:tc>
+          <w:tcPr>
+            <w:tcW w:w="757" w:type="dxa"/>
+          </w:tcPr>
+          <w:p>
+            <w:pPr>
+              <w:rPr>
+                <w:lang w:eastAsia="es-ES"/>
+              </w:rPr>
+            </w:pPr>
+            <w:r>
+              <w:rPr>
+                <w:lang w:eastAsia="es-ES"/>
+              </w:rPr>
+              <w:t>UT3</w:t>
+            </w:r>
+          </w:p>
+        </w:tc>
+        <w:tc>
+          <w:tcPr>
+            <w:tcW w:w="757" w:type="dxa"/>
+          </w:tcPr>
+          <w:p>
+            <w:pPr>
+              <w:rPr>
+                <w:lang w:eastAsia="es-ES"/>
+              </w:rPr>
+            </w:pPr>
+            <w:r>
+              <w:rPr>
+                <w:lang w:eastAsia="es-ES"/>
+              </w:rPr>
+              <w:t>UT4</w:t>
+            </w:r>
+          </w:p>
+        </w:tc>
+        <w:tc>
+          <w:tcPr>
+            <w:tcW w:w="758" w:type="dxa"/>
+          </w:tcPr>
+          <w:p>
+            <w:pPr>
+              <w:rPr>
+                <w:lang w:eastAsia="es-ES"/>
+              </w:rPr>
+            </w:pPr>
+            <w:r>
+              <w:rPr>
+                <w:lang w:eastAsia="es-ES"/>
+              </w:rPr>
+              <w:t>UT5</w:t>
+            </w:r>
+          </w:p>
+        </w:tc>
+        <w:tc>
+          <w:tcPr>
+            <w:tcW w:w="758" w:type="dxa"/>
+          </w:tcPr>
+          <w:p>
+            <w:pPr>
+              <w:rPr>
+                <w:lang w:eastAsia="es-ES"/>
+              </w:rPr>
+            </w:pPr>
+            <w:r>
+              <w:rPr>
+                <w:lang w:eastAsia="es-ES"/>
+              </w:rPr>
+              <w:t>TS1</w:t>
+            </w:r>
+          </w:p>
+        </w:tc>
+        <w:tc>
+          <w:tcPr>
+            <w:tcW w:w="758" w:type="dxa"/>
+          </w:tcPr>
+          <w:p>
+            <w:pPr>
+              <w:rPr>
+                <w:lang w:eastAsia="es-ES"/>
+              </w:rPr>
+            </w:pPr>
+            <w:r>
+              <w:rPr>
+                <w:lang w:eastAsia="es-ES"/>
+              </w:rPr>
+              <w:t>TS2</w:t>
+            </w:r>
+          </w:p>
+        </w:tc>
+        <w:tc>
+          <w:tcPr>
+            <w:tcW w:w="758" w:type="dxa"/>
+          </w:tcPr>
+          <w:p>
+            <w:pPr>
+              <w:rPr>
+                <w:lang w:eastAsia="es-ES"/>
+              </w:rPr>
+            </w:pPr>
+            <w:r>
+              <w:rPr>
+                <w:lang w:eastAsia="es-ES"/>
+              </w:rPr>
+              <w:t>TS3</w:t>
+            </w:r>
+          </w:p>
+        </w:tc>
+        <w:tc>
+          <w:tcPr>
+            <w:tcW w:w="758" w:type="dxa"/>
+          </w:tcPr>
+          <w:p>
+            <w:pPr>
+              <w:rPr>
+                <w:lang w:eastAsia="es-ES"/>
+              </w:rPr>
+            </w:pPr>
+            <w:r>
+              <w:rPr>
+                <w:lang w:eastAsia="es-ES"/>
+              </w:rPr>
+              <w:t>TS4</w:t>
+            </w:r>
+          </w:p>
+        </w:tc>
+        <w:tc>
+          <w:tcPr>
+            <w:tcW w:w="758" w:type="dxa"/>
+          </w:tcPr>
+          <w:p>
+            <w:pPr>
+              <w:rPr>
+                <w:lang w:eastAsia="es-ES"/>
+              </w:rPr>
+            </w:pPr>
+            <w:r>
+              <w:rPr>
+                <w:lang w:eastAsia="es-ES"/>
+              </w:rPr>
+              <w:t>TS5</w:t>
+            </w:r>
+          </w:p>
+        </w:tc>
+        <w:tc>
+          <w:tcPr>
+            <w:tcW w:w="758" w:type="dxa"/>
+          </w:tcPr>
+          <w:p>
+            <w:pPr>
+              <w:rPr>
+                <w:lang w:eastAsia="es-ES"/>
+              </w:rPr>
+            </w:pPr>
+            <w:r>
+              <w:rPr>
+                <w:lang w:eastAsia="es-ES"/>
+              </w:rPr>
+              <w:t>TS6</w:t>
+            </w:r>
+          </w:p>
+        </w:tc>
+        <w:tc>
+          <w:tcPr>
+            <w:tcW w:w="758" w:type="dxa"/>
+          </w:tcPr>
+          <w:p>
+            <w:pPr>
+              <w:rPr>
+                <w:lang w:eastAsia="es-ES"/>
+              </w:rPr>
+            </w:pPr>
+            <w:r>
+              <w:rPr>
+                <w:lang w:eastAsia="es-ES"/>
+              </w:rPr>
+              <w:t>TS7</w:t>
+            </w:r>
+          </w:p>
+        </w:tc>
+        <w:tc>
+          <w:tcPr>
+            <w:tcW w:w="758" w:type="dxa"/>
+          </w:tcPr>
+          <w:p>
+            <w:pPr>
+              <w:rPr>
+                <w:lang w:eastAsia="es-ES"/>
+              </w:rPr>
+            </w:pPr>
+            <w:r>
+              <w:rPr>
+                <w:lang w:eastAsia="es-ES"/>
+              </w:rPr>
+              <w:t>TS8</w:t>
+            </w:r>
+          </w:p>
+        </w:tc>
+      </w:tr>
+      <w:tr>
+        <w:tc>
+          <w:tcPr>
+            <w:tcW w:w="757" w:type="dxa"/>
+          </w:tcPr>
+          <w:p>
+            <w:pPr>
+              <w:rPr>
+                <w:lang w:eastAsia="es-ES"/>
+              </w:rPr>
+            </w:pPr>
+            <w:r>
+              <w:rPr>
+                <w:lang w:eastAsia="es-ES"/>
+              </w:rPr>
+              <w:t>1</w:t>
+            </w:r>
+          </w:p>
+        </w:tc>
+        <w:tc>
+          <w:tcPr>
+            <w:tcW w:w="757" w:type="dxa"/>
+          </w:tcPr>
+          <w:p>
+            <w:pPr>
+              <w:rPr>
+                <w:lang w:eastAsia="es-ES"/>
+              </w:rPr>
+            </w:pPr>
+          </w:p>
+        </w:tc>
+        <w:tc>
+          <w:tcPr>
+            <w:tcW w:w="757" w:type="dxa"/>
+          </w:tcPr>
+          <w:p>
+            <w:pPr>
+              <w:rPr>
+                <w:lang w:eastAsia="es-ES"/>
+              </w:rPr>
+            </w:pPr>
+          </w:p>
+        </w:tc>
+        <w:tc>
+          <w:tcPr>
+            <w:tcW w:w="757" w:type="dxa"/>
+          </w:tcPr>
+          <w:p>
+            <w:pPr>
+              <w:rPr>
+                <w:lang w:eastAsia="es-ES"/>
+              </w:rPr>
+            </w:pPr>
+          </w:p>
+        </w:tc>
+        <w:tc>
+          <w:tcPr>
+            <w:tcW w:w="757" w:type="dxa"/>
+          </w:tcPr>
+          <w:p>
+            <w:pPr>
+              <w:rPr>
+                <w:lang w:eastAsia="es-ES"/>
+              </w:rPr>
+            </w:pPr>
+          </w:p>
+        </w:tc>
+        <w:tc>
+          <w:tcPr>
+            <w:tcW w:w="758" w:type="dxa"/>
+          </w:tcPr>
+          <w:p>
+            <w:pPr>
+              <w:rPr>
+                <w:lang w:eastAsia="es-ES"/>
+              </w:rPr>
+            </w:pPr>
+            <w:r>
+              <w:rPr>
+                <w:lang w:eastAsia="es-ES"/>
+              </w:rPr>
+              <w:t>X</w:t>
+            </w:r>
+          </w:p>
+        </w:tc>
+        <w:tc>
+          <w:tcPr>
+            <w:tcW w:w="758" w:type="dxa"/>
+          </w:tcPr>
+          <w:p>
+            <w:pPr>
+              <w:rPr>
+                <w:lang w:eastAsia="es-ES"/>
+              </w:rPr>
+            </w:pPr>
+          </w:p>
+        </w:tc>
+        <w:tc>
+          <w:tcPr>
+            <w:tcW w:w="758" w:type="dxa"/>
+          </w:tcPr>
+          <w:p>
+            <w:pPr>
+              <w:rPr>
+                <w:lang w:eastAsia="es-ES"/>
+              </w:rPr>
+            </w:pPr>
+          </w:p>
+        </w:tc>
+        <w:tc>
+          <w:tcPr>
+            <w:tcW w:w="758" w:type="dxa"/>
+          </w:tcPr>
+          <w:p>
+            <w:pPr>
+              <w:rPr>
+                <w:lang w:eastAsia="es-ES"/>
+              </w:rPr>
+            </w:pPr>
+          </w:p>
+        </w:tc>
+        <w:tc>
+          <w:tcPr>
+            <w:tcW w:w="758" w:type="dxa"/>
+          </w:tcPr>
+          <w:p>
+            <w:pPr>
+              <w:rPr>
+                <w:lang w:eastAsia="es-ES"/>
+              </w:rPr>
+            </w:pPr>
+          </w:p>
+        </w:tc>
+        <w:tc>
+          <w:tcPr>
+            <w:tcW w:w="758" w:type="dxa"/>
+          </w:tcPr>
+          <w:p>
+            <w:pPr>
+              <w:rPr>
+                <w:lang w:eastAsia="es-ES"/>
+              </w:rPr>
+            </w:pPr>
+          </w:p>
+        </w:tc>
+        <w:tc>
+          <w:tcPr>
+            <w:tcW w:w="758" w:type="dxa"/>
+          </w:tcPr>
+          <w:p>
+            <w:pPr>
+              <w:rPr>
+                <w:lang w:eastAsia="es-ES"/>
+              </w:rPr>
+            </w:pPr>
+          </w:p>
+        </w:tc>
+        <w:tc>
+          <w:tcPr>
+            <w:tcW w:w="758" w:type="dxa"/>
+          </w:tcPr>
+          <w:p>
+            <w:pPr>
+              <w:rPr>
+                <w:lang w:eastAsia="es-ES"/>
+              </w:rPr>
+            </w:pPr>
+          </w:p>
+        </w:tc>
+        <w:tc>
+          <w:tcPr>
+            <w:tcW w:w="758" w:type="dxa"/>
+          </w:tcPr>
+          <w:p>
+            <w:pPr>
+              <w:rPr>
+                <w:lang w:eastAsia="es-ES"/>
+              </w:rPr>
+            </w:pPr>
+          </w:p>
+        </w:tc>
+      </w:tr>
+      <w:tr>
+        <w:tc>
+          <w:tcPr>
+            <w:tcW w:w="757" w:type="dxa"/>
+          </w:tcPr>
+          <w:p>
+            <w:pPr>
+              <w:rPr>
+                <w:lang w:eastAsia="es-ES"/>
+              </w:rPr>
+            </w:pPr>
+            <w:r>
+              <w:rPr>
+                <w:lang w:eastAsia="es-ES"/>
+              </w:rPr>
+              <w:t>2</w:t>
+            </w:r>
+          </w:p>
+        </w:tc>
+        <w:tc>
+          <w:tcPr>
+            <w:tcW w:w="757" w:type="dxa"/>
+          </w:tcPr>
+          <w:p>
+            <w:pPr>
+              <w:rPr>
+                <w:lang w:eastAsia="es-ES"/>
+              </w:rPr>
+            </w:pPr>
+          </w:p>
+        </w:tc>
+        <w:tc>
+          <w:tcPr>
+            <w:tcW w:w="757" w:type="dxa"/>
+          </w:tcPr>
+          <w:p>
+            <w:pPr>
+              <w:rPr>
+                <w:lang w:eastAsia="es-ES"/>
+              </w:rPr>
+            </w:pPr>
+          </w:p>
+        </w:tc>
+        <w:tc>
+          <w:tcPr>
+            <w:tcW w:w="757" w:type="dxa"/>
+          </w:tcPr>
+          <w:p>
+            <w:pPr>
+              <w:rPr>
+                <w:lang w:eastAsia="es-ES"/>
+              </w:rPr>
+            </w:pPr>
+          </w:p>
+        </w:tc>
+        <w:tc>
+          <w:tcPr>
+            <w:tcW w:w="757" w:type="dxa"/>
+          </w:tcPr>
+          <w:p>
+            <w:pPr>
+              <w:rPr>
+                <w:lang w:eastAsia="es-ES"/>
+              </w:rPr>
+            </w:pPr>
+          </w:p>
+        </w:tc>
+        <w:tc>
+          <w:tcPr>
+            <w:tcW w:w="758" w:type="dxa"/>
+          </w:tcPr>
+          <w:p>
+            <w:pPr>
+              <w:rPr>
+                <w:lang w:eastAsia="es-ES"/>
+              </w:rPr>
+            </w:pPr>
+          </w:p>
+        </w:tc>
+        <w:tc>
+          <w:tcPr>
+            <w:tcW w:w="758" w:type="dxa"/>
+          </w:tcPr>
+          <w:p>
+            <w:pPr>
+              <w:rPr>
+                <w:lang w:eastAsia="es-ES"/>
+              </w:rPr>
+            </w:pPr>
+          </w:p>
+        </w:tc>
+        <w:tc>
+          <w:tcPr>
+            <w:tcW w:w="758" w:type="dxa"/>
+          </w:tcPr>
+          <w:p>
+            <w:pPr>
+              <w:rPr>
+                <w:lang w:eastAsia="es-ES"/>
+              </w:rPr>
+            </w:pPr>
+          </w:p>
+        </w:tc>
+        <w:tc>
+          <w:tcPr>
+            <w:tcW w:w="758" w:type="dxa"/>
+          </w:tcPr>
+          <w:p>
+            <w:pPr>
+              <w:rPr>
+                <w:lang w:eastAsia="es-ES"/>
+              </w:rPr>
+            </w:pPr>
+          </w:p>
+        </w:tc>
+        <w:tc>
+          <w:tcPr>
+            <w:tcW w:w="758" w:type="dxa"/>
+          </w:tcPr>
+          <w:p>
+            <w:pPr>
+              <w:rPr>
+                <w:lang w:eastAsia="es-ES"/>
+              </w:rPr>
+            </w:pPr>
+          </w:p>
+        </w:tc>
+        <w:tc>
+          <w:tcPr>
+            <w:tcW w:w="758" w:type="dxa"/>
+          </w:tcPr>
+          <w:p>
+            <w:pPr>
+              <w:rPr>
+                <w:lang w:eastAsia="es-ES"/>
+              </w:rPr>
+            </w:pPr>
+          </w:p>
+        </w:tc>
+        <w:tc>
+          <w:tcPr>
+            <w:tcW w:w="758" w:type="dxa"/>
+          </w:tcPr>
+          <w:p>
+            <w:pPr>
+              <w:rPr>
+                <w:lang w:eastAsia="es-ES"/>
+              </w:rPr>
+            </w:pPr>
+          </w:p>
+        </w:tc>
+        <w:tc>
+          <w:tcPr>
+            <w:tcW w:w="758" w:type="dxa"/>
+          </w:tcPr>
+          <w:p>
+            <w:pPr>
+              <w:rPr>
+                <w:lang w:eastAsia="es-ES"/>
+              </w:rPr>
+            </w:pPr>
+          </w:p>
+        </w:tc>
+        <w:tc>
+          <w:tcPr>
+            <w:tcW w:w="758" w:type="dxa"/>
+          </w:tcPr>
+          <w:p>
+            <w:pPr>
+              <w:rPr>
+                <w:lang w:eastAsia="es-ES"/>
+              </w:rPr>
+            </w:pPr>
+          </w:p>
+        </w:tc>
+      </w:tr>
+      <w:tr>
+        <w:tc>
+          <w:tcPr>
+            <w:tcW w:w="757" w:type="dxa"/>
+          </w:tcPr>
+          <w:p>
+            <w:pPr>
+              <w:rPr>
+                <w:lang w:eastAsia="es-ES"/>
+              </w:rPr>
+            </w:pPr>
+            <w:r>
+              <w:rPr>
+                <w:lang w:eastAsia="es-ES"/>
+              </w:rPr>
+              <w:t>3</w:t>
+            </w:r>
+          </w:p>
+        </w:tc>
+        <w:tc>
+          <w:tcPr>
+            <w:tcW w:w="757" w:type="dxa"/>
+          </w:tcPr>
+          <w:p>
+            <w:pPr>
+              <w:rPr>
+                <w:lang w:eastAsia="es-ES"/>
+              </w:rPr>
+            </w:pPr>
+          </w:p>
+        </w:tc>
+        <w:tc>
+          <w:tcPr>
+            <w:tcW w:w="757" w:type="dxa"/>
+          </w:tcPr>
+          <w:p>
+            <w:pPr>
+              <w:rPr>
+                <w:lang w:eastAsia="es-ES"/>
+              </w:rPr>
+            </w:pPr>
+          </w:p>
+        </w:tc>
+        <w:tc>
+          <w:tcPr>
+            <w:tcW w:w="757" w:type="dxa"/>
+          </w:tcPr>
+          <w:p>
+            <w:pPr>
+              <w:rPr>
+                <w:lang w:eastAsia="es-ES"/>
+              </w:rPr>
+            </w:pPr>
+          </w:p>
+        </w:tc>
+        <w:tc>
+          <w:tcPr>
+            <w:tcW w:w="757" w:type="dxa"/>
+          </w:tcPr>
+          <w:p>
+            <w:pPr>
+              <w:rPr>
+                <w:lang w:eastAsia="es-ES"/>
+              </w:rPr>
+            </w:pPr>
+          </w:p>
+        </w:tc>
+        <w:tc>
+          <w:tcPr>
+            <w:tcW w:w="758" w:type="dxa"/>
+          </w:tcPr>
+          <w:p>
+            <w:pPr>
+              <w:rPr>
+                <w:lang w:eastAsia="es-ES"/>
+              </w:rPr>
+            </w:pPr>
+          </w:p>
+        </w:tc>
+        <w:tc>
+          <w:tcPr>
+            <w:tcW w:w="758" w:type="dxa"/>
+          </w:tcPr>
+          <w:p>
+            <w:pPr>
+              <w:rPr>
+                <w:lang w:eastAsia="es-ES"/>
+              </w:rPr>
+            </w:pPr>
+          </w:p>
+        </w:tc>
+        <w:tc>
+          <w:tcPr>
+            <w:tcW w:w="758" w:type="dxa"/>
+          </w:tcPr>
+          <w:p>
+            <w:pPr>
+              <w:rPr>
+                <w:lang w:eastAsia="es-ES"/>
+              </w:rPr>
+            </w:pPr>
+          </w:p>
+        </w:tc>
+        <w:tc>
+          <w:tcPr>
+            <w:tcW w:w="758" w:type="dxa"/>
+          </w:tcPr>
+          <w:p>
+            <w:pPr>
+              <w:rPr>
+                <w:lang w:eastAsia="es-ES"/>
+              </w:rPr>
+            </w:pPr>
+          </w:p>
+        </w:tc>
+        <w:tc>
+          <w:tcPr>
+            <w:tcW w:w="758" w:type="dxa"/>
+          </w:tcPr>
+          <w:p>
+            <w:pPr>
+              <w:rPr>
+                <w:lang w:eastAsia="es-ES"/>
+              </w:rPr>
+            </w:pPr>
+          </w:p>
+        </w:tc>
+        <w:tc>
+          <w:tcPr>
+            <w:tcW w:w="758" w:type="dxa"/>
+          </w:tcPr>
+          <w:p>
+            <w:pPr>
+              <w:rPr>
+                <w:lang w:eastAsia="es-ES"/>
+              </w:rPr>
+            </w:pPr>
+          </w:p>
+        </w:tc>
+        <w:tc>
+          <w:tcPr>
+            <w:tcW w:w="758" w:type="dxa"/>
+          </w:tcPr>
+          <w:p>
+            <w:pPr>
+              <w:rPr>
+                <w:lang w:eastAsia="es-ES"/>
+              </w:rPr>
+            </w:pPr>
+          </w:p>
+        </w:tc>
+        <w:tc>
+          <w:tcPr>
+            <w:tcW w:w="758" w:type="dxa"/>
+          </w:tcPr>
+          <w:p>
+            <w:pPr>
+              <w:rPr>
+                <w:lang w:eastAsia="es-ES"/>
+              </w:rPr>
+            </w:pPr>
+          </w:p>
+        </w:tc>
+        <w:tc>
+          <w:tcPr>
+            <w:tcW w:w="758" w:type="dxa"/>
+          </w:tcPr>
+          <w:p>
+            <w:pPr>
+              <w:rPr>
+                <w:lang w:eastAsia="es-ES"/>
+              </w:rPr>
+            </w:pPr>
+          </w:p>
+        </w:tc>
+      </w:tr>
+      <w:tr>
+        <w:tc>
+          <w:tcPr>
+            <w:tcW w:w="757" w:type="dxa"/>
+          </w:tcPr>
+          <w:p>
+            <w:pPr>
+              <w:rPr>
+                <w:lang w:eastAsia="es-ES"/>
+              </w:rPr>
+            </w:pPr>
+            <w:r>
+              <w:rPr>
+                <w:lang w:eastAsia="es-ES"/>
+              </w:rPr>
+              <w:t>4</w:t>
+            </w:r>
+          </w:p>
+        </w:tc>
+        <w:tc>
+          <w:tcPr>
+            <w:tcW w:w="757" w:type="dxa"/>
+          </w:tcPr>
+          <w:p>
+            <w:pPr>
+              <w:rPr>
+                <w:lang w:eastAsia="es-ES"/>
+              </w:rPr>
+            </w:pPr>
+          </w:p>
+        </w:tc>
+        <w:tc>
+          <w:tcPr>
+            <w:tcW w:w="757" w:type="dxa"/>
+          </w:tcPr>
+          <w:p>
+            <w:pPr>
+              <w:rPr>
+                <w:lang w:eastAsia="es-ES"/>
+              </w:rPr>
+            </w:pPr>
+          </w:p>
+        </w:tc>
+        <w:tc>
+          <w:tcPr>
+            <w:tcW w:w="757" w:type="dxa"/>
+          </w:tcPr>
+          <w:p>
+            <w:pPr>
+              <w:rPr>
+                <w:lang w:eastAsia="es-ES"/>
+              </w:rPr>
+            </w:pPr>
+          </w:p>
+        </w:tc>
+        <w:tc>
+          <w:tcPr>
+            <w:tcW w:w="757" w:type="dxa"/>
+          </w:tcPr>
+          <w:p>
+            <w:pPr>
+              <w:rPr>
+                <w:lang w:eastAsia="es-ES"/>
+              </w:rPr>
+            </w:pPr>
+          </w:p>
+        </w:tc>
+        <w:tc>
+          <w:tcPr>
+            <w:tcW w:w="758" w:type="dxa"/>
+          </w:tcPr>
+          <w:p>
+            <w:pPr>
+              <w:rPr>
+                <w:lang w:eastAsia="es-ES"/>
+              </w:rPr>
+            </w:pPr>
+          </w:p>
+        </w:tc>
+        <w:tc>
+          <w:tcPr>
+            <w:tcW w:w="758" w:type="dxa"/>
+          </w:tcPr>
+          <w:p>
+            <w:pPr>
+              <w:rPr>
+                <w:lang w:eastAsia="es-ES"/>
+              </w:rPr>
+            </w:pPr>
+          </w:p>
+        </w:tc>
+        <w:tc>
+          <w:tcPr>
+            <w:tcW w:w="758" w:type="dxa"/>
+          </w:tcPr>
+          <w:p>
+            <w:pPr>
+              <w:rPr>
+                <w:lang w:eastAsia="es-ES"/>
+              </w:rPr>
+            </w:pPr>
+          </w:p>
+        </w:tc>
+        <w:tc>
+          <w:tcPr>
+            <w:tcW w:w="758" w:type="dxa"/>
+          </w:tcPr>
+          <w:p>
+            <w:pPr>
+              <w:rPr>
+                <w:lang w:eastAsia="es-ES"/>
+              </w:rPr>
+            </w:pPr>
+          </w:p>
+        </w:tc>
+        <w:tc>
+          <w:tcPr>
+            <w:tcW w:w="758" w:type="dxa"/>
+          </w:tcPr>
+          <w:p>
+            <w:pPr>
+              <w:rPr>
+                <w:lang w:eastAsia="es-ES"/>
+              </w:rPr>
+            </w:pPr>
+          </w:p>
+        </w:tc>
+        <w:tc>
+          <w:tcPr>
+            <w:tcW w:w="758" w:type="dxa"/>
+          </w:tcPr>
+          <w:p>
+            <w:pPr>
+              <w:rPr>
+                <w:lang w:eastAsia="es-ES"/>
+              </w:rPr>
+            </w:pPr>
+          </w:p>
+        </w:tc>
+        <w:tc>
+          <w:tcPr>
+            <w:tcW w:w="758" w:type="dxa"/>
+          </w:tcPr>
+          <w:p>
+            <w:pPr>
+              <w:rPr>
+                <w:lang w:eastAsia="es-ES"/>
+              </w:rPr>
+            </w:pPr>
+          </w:p>
+        </w:tc>
+        <w:tc>
+          <w:tcPr>
+            <w:tcW w:w="758" w:type="dxa"/>
+          </w:tcPr>
+          <w:p>
+            <w:pPr>
+              <w:rPr>
+                <w:lang w:eastAsia="es-ES"/>
+              </w:rPr>
+            </w:pPr>
+          </w:p>
+        </w:tc>
+        <w:tc>
+          <w:tcPr>
+            <w:tcW w:w="758" w:type="dxa"/>
+          </w:tcPr>
+          <w:p>
+            <w:pPr>
+              <w:rPr>
+                <w:lang w:eastAsia="es-ES"/>
+              </w:rPr>
+            </w:pPr>
+          </w:p>
+        </w:tc>
+      </w:tr>
+      <w:tr>
+        <w:tc>
+          <w:tcPr>
+            <w:tcW w:w="757" w:type="dxa"/>
+          </w:tcPr>
+          <w:p>
+            <w:pPr>
+              <w:rPr>
+                <w:lang w:eastAsia="es-ES"/>
+              </w:rPr>
+            </w:pPr>
+            <w:r>
+              <w:rPr>
+                <w:lang w:eastAsia="es-ES"/>
+              </w:rPr>
+              <w:t>5</w:t>
+            </w:r>
+          </w:p>
+        </w:tc>
+        <w:tc>
+          <w:tcPr>
+            <w:tcW w:w="757" w:type="dxa"/>
+          </w:tcPr>
+          <w:p>
+            <w:pPr>
+              <w:rPr>
+                <w:lang w:eastAsia="es-ES"/>
+              </w:rPr>
+            </w:pPr>
+          </w:p>
+        </w:tc>
+        <w:tc>
+          <w:tcPr>
+            <w:tcW w:w="757" w:type="dxa"/>
+          </w:tcPr>
+          <w:p>
+            <w:pPr>
+              <w:rPr>
+                <w:lang w:eastAsia="es-ES"/>
+              </w:rPr>
+            </w:pPr>
+          </w:p>
+        </w:tc>
+        <w:tc>
+          <w:tcPr>
+            <w:tcW w:w="757" w:type="dxa"/>
+          </w:tcPr>
+          <w:p>
+            <w:pPr>
+              <w:rPr>
+                <w:lang w:eastAsia="es-ES"/>
+              </w:rPr>
+            </w:pPr>
+          </w:p>
+        </w:tc>
+        <w:tc>
+          <w:tcPr>
+            <w:tcW w:w="757" w:type="dxa"/>
+          </w:tcPr>
+          <w:p>
+            <w:pPr>
+              <w:rPr>
+                <w:lang w:eastAsia="es-ES"/>
+              </w:rPr>
+            </w:pPr>
+          </w:p>
+        </w:tc>
+        <w:tc>
+          <w:tcPr>
+            <w:tcW w:w="758" w:type="dxa"/>
+          </w:tcPr>
+          <w:p>
+            <w:pPr>
+              <w:rPr>
+                <w:lang w:eastAsia="es-ES"/>
+              </w:rPr>
+            </w:pPr>
+          </w:p>
+        </w:tc>
+        <w:tc>
+          <w:tcPr>
+            <w:tcW w:w="758" w:type="dxa"/>
+          </w:tcPr>
+          <w:p>
+            <w:pPr>
+              <w:rPr>
+                <w:lang w:eastAsia="es-ES"/>
+              </w:rPr>
+            </w:pPr>
+            <w:r>
+              <w:rPr>
+                <w:lang w:eastAsia="es-ES"/>
+              </w:rPr>
+              <w:t>X</w:t>
+            </w:r>
+          </w:p>
+        </w:tc>
+        <w:tc>
+          <w:tcPr>
+            <w:tcW w:w="758" w:type="dxa"/>
+          </w:tcPr>
+          <w:p>
+            <w:pPr>
+              <w:rPr>
+                <w:lang w:eastAsia="es-ES"/>
+              </w:rPr>
+            </w:pPr>
+          </w:p>
+        </w:tc>
+        <w:tc>
+          <w:tcPr>
+            <w:tcW w:w="758" w:type="dxa"/>
+          </w:tcPr>
+          <w:p>
+            <w:pPr>
+              <w:rPr>
+                <w:lang w:eastAsia="es-ES"/>
+              </w:rPr>
+            </w:pPr>
+          </w:p>
+        </w:tc>
+        <w:tc>
+          <w:tcPr>
+            <w:tcW w:w="758" w:type="dxa"/>
+          </w:tcPr>
+          <w:p>
+            <w:pPr>
+              <w:rPr>
+                <w:lang w:eastAsia="es-ES"/>
+              </w:rPr>
+            </w:pPr>
+          </w:p>
+        </w:tc>
+        <w:tc>
+          <w:tcPr>
+            <w:tcW w:w="758" w:type="dxa"/>
+          </w:tcPr>
+          <w:p>
+            <w:pPr>
+              <w:rPr>
+                <w:lang w:eastAsia="es-ES"/>
+              </w:rPr>
+            </w:pPr>
+          </w:p>
+        </w:tc>
+        <w:tc>
+          <w:tcPr>
+            <w:tcW w:w="758" w:type="dxa"/>
+          </w:tcPr>
+          <w:p>
+            <w:pPr>
+              <w:rPr>
+                <w:lang w:eastAsia="es-ES"/>
+              </w:rPr>
+            </w:pPr>
+          </w:p>
+        </w:tc>
+        <w:tc>
+          <w:tcPr>
+            <w:tcW w:w="758" w:type="dxa"/>
+          </w:tcPr>
+          <w:p>
+            <w:pPr>
+              <w:rPr>
+                <w:lang w:eastAsia="es-ES"/>
+              </w:rPr>
+            </w:pPr>
+          </w:p>
+        </w:tc>
+        <w:tc>
+          <w:tcPr>
+            <w:tcW w:w="758" w:type="dxa"/>
+          </w:tcPr>
+          <w:p>
+            <w:pPr>
+              <w:rPr>
+                <w:lang w:eastAsia="es-ES"/>
+              </w:rPr>
+            </w:pPr>
+          </w:p>
+        </w:tc>
+      </w:tr>
+      <w:tr>
+        <w:tc>
+          <w:tcPr>
+            <w:tcW w:w="757" w:type="dxa"/>
+          </w:tcPr>
+          <w:p>
+            <w:pPr>
+              <w:rPr>
+                <w:lang w:eastAsia="es-ES"/>
+              </w:rPr>
+            </w:pPr>
+            <w:r>
+              <w:rPr>
+                <w:lang w:eastAsia="es-ES"/>
+              </w:rPr>
+              <w:t>6</w:t>
+            </w:r>
+          </w:p>
+        </w:tc>
+        <w:tc>
+          <w:tcPr>
+            <w:tcW w:w="757" w:type="dxa"/>
+          </w:tcPr>
+          <w:p>
+            <w:pPr>
+              <w:rPr>
+                <w:lang w:eastAsia="es-ES"/>
+              </w:rPr>
+            </w:pPr>
+          </w:p>
+        </w:tc>
+        <w:tc>
+          <w:tcPr>
+            <w:tcW w:w="757" w:type="dxa"/>
+          </w:tcPr>
+          <w:p>
+            <w:pPr>
+              <w:rPr>
+                <w:lang w:eastAsia="es-ES"/>
+              </w:rPr>
+            </w:pPr>
+            <w:r>
+              <w:rPr>
+                <w:lang w:eastAsia="es-ES"/>
+              </w:rPr>
+              <w:t>X</w:t>
+            </w:r>
+          </w:p>
+        </w:tc>
+        <w:tc>
+          <w:tcPr>
+            <w:tcW w:w="757" w:type="dxa"/>
+          </w:tcPr>
+          <w:p>
+            <w:pPr>
+              <w:rPr>
+                <w:lang w:eastAsia="es-ES"/>
+              </w:rPr>
+            </w:pPr>
+          </w:p>
+        </w:tc>
+        <w:tc>
+          <w:tcPr>
+            <w:tcW w:w="757" w:type="dxa"/>
+          </w:tcPr>
+          <w:p>
+            <w:pPr>
+              <w:rPr>
+                <w:lang w:eastAsia="es-ES"/>
+              </w:rPr>
+            </w:pPr>
+          </w:p>
+        </w:tc>
+        <w:tc>
+          <w:tcPr>
+            <w:tcW w:w="758" w:type="dxa"/>
+          </w:tcPr>
+          <w:p>
+            <w:pPr>
+              <w:rPr>
+                <w:lang w:eastAsia="es-ES"/>
+              </w:rPr>
+            </w:pPr>
+          </w:p>
+        </w:tc>
+        <w:tc>
+          <w:tcPr>
+            <w:tcW w:w="758" w:type="dxa"/>
+          </w:tcPr>
+          <w:p>
+            <w:pPr>
+              <w:rPr>
+                <w:lang w:eastAsia="es-ES"/>
+              </w:rPr>
+            </w:pPr>
+            <w:r>
+              <w:rPr>
+                <w:lang w:eastAsia="es-ES"/>
+              </w:rPr>
+              <w:t>X</w:t>
+            </w:r>
+          </w:p>
+        </w:tc>
+        <w:tc>
+          <w:tcPr>
+            <w:tcW w:w="758" w:type="dxa"/>
+          </w:tcPr>
+          <w:p>
+            <w:pPr>
+              <w:rPr>
+                <w:lang w:eastAsia="es-ES"/>
+              </w:rPr>
+            </w:pPr>
+            <w:r>
+              <w:rPr>
+                <w:lang w:eastAsia="es-ES"/>
+              </w:rPr>
+              <w:t>X</w:t>
+            </w:r>
+          </w:p>
+        </w:tc>
+        <w:tc>
+          <w:tcPr>
+            <w:tcW w:w="758" w:type="dxa"/>
+          </w:tcPr>
+          <w:p>
+            <w:pPr>
+              <w:rPr>
+                <w:lang w:eastAsia="es-ES"/>
+              </w:rPr>
+            </w:pPr>
+          </w:p>
+        </w:tc>
+        <w:tc>
+          <w:tcPr>
+            <w:tcW w:w="758" w:type="dxa"/>
+          </w:tcPr>
+          <w:p>
+            <w:pPr>
+              <w:rPr>
+                <w:lang w:eastAsia="es-ES"/>
+              </w:rPr>
+            </w:pPr>
+          </w:p>
+        </w:tc>
+        <w:tc>
+          <w:tcPr>
+            <w:tcW w:w="758" w:type="dxa"/>
+          </w:tcPr>
+          <w:p>
+            <w:pPr>
+              <w:rPr>
+                <w:lang w:eastAsia="es-ES"/>
+              </w:rPr>
+            </w:pPr>
+          </w:p>
+        </w:tc>
+        <w:tc>
+          <w:tcPr>
+            <w:tcW w:w="758" w:type="dxa"/>
+          </w:tcPr>
+          <w:p>
+            <w:pPr>
+              <w:rPr>
+                <w:lang w:eastAsia="es-ES"/>
+              </w:rPr>
+            </w:pPr>
+          </w:p>
+        </w:tc>
+        <w:tc>
+          <w:tcPr>
+            <w:tcW w:w="758" w:type="dxa"/>
+          </w:tcPr>
+          <w:p>
+            <w:pPr>
+              <w:rPr>
+                <w:lang w:eastAsia="es-ES"/>
+              </w:rPr>
+            </w:pPr>
+          </w:p>
+        </w:tc>
+        <w:tc>
+          <w:tcPr>
+            <w:tcW w:w="758" w:type="dxa"/>
+          </w:tcPr>
+          <w:p>
+            <w:pPr>
+              <w:rPr>
+                <w:lang w:eastAsia="es-ES"/>
+              </w:rPr>
+            </w:pPr>
+          </w:p>
+        </w:tc>
+      </w:tr>
+      <w:tr>
+        <w:tc>
+          <w:tcPr>
+            <w:tcW w:w="757" w:type="dxa"/>
+          </w:tcPr>
+          <w:p>
+            <w:pPr>
+              <w:rPr>
+                <w:lang w:eastAsia="es-ES"/>
+              </w:rPr>
+            </w:pPr>
+            <w:r>
+              <w:rPr>
+                <w:lang w:eastAsia="es-ES"/>
+              </w:rPr>
+              <w:t>7</w:t>
+            </w:r>
+          </w:p>
+        </w:tc>
+        <w:tc>
+          <w:tcPr>
+            <w:tcW w:w="757" w:type="dxa"/>
+          </w:tcPr>
+          <w:p>
+            <w:pPr>
+              <w:rPr>
+                <w:lang w:eastAsia="es-ES"/>
+              </w:rPr>
+            </w:pPr>
+          </w:p>
+        </w:tc>
+        <w:tc>
+          <w:tcPr>
+            <w:tcW w:w="757" w:type="dxa"/>
+          </w:tcPr>
+          <w:p>
+            <w:pPr>
+              <w:rPr>
+                <w:lang w:eastAsia="es-ES"/>
+              </w:rPr>
+            </w:pPr>
+          </w:p>
+        </w:tc>
+        <w:tc>
+          <w:tcPr>
+            <w:tcW w:w="757" w:type="dxa"/>
+          </w:tcPr>
+          <w:p>
+            <w:pPr>
+              <w:rPr>
+                <w:lang w:eastAsia="es-ES"/>
+              </w:rPr>
+            </w:pPr>
+            <w:r>
+              <w:rPr>
+                <w:lang w:eastAsia="es-ES"/>
+              </w:rPr>
+              <w:t>X</w:t>
+            </w:r>
+          </w:p>
+        </w:tc>
+        <w:tc>
+          <w:tcPr>
+            <w:tcW w:w="757" w:type="dxa"/>
+          </w:tcPr>
+          <w:p>
+            <w:pPr>
+              <w:rPr>
+                <w:lang w:eastAsia="es-ES"/>
+              </w:rPr>
+            </w:pPr>
+          </w:p>
+        </w:tc>
+        <w:tc>
+          <w:tcPr>
+            <w:tcW w:w="758" w:type="dxa"/>
+          </w:tcPr>
+          <w:p>
+            <w:pPr>
+              <w:rPr>
+                <w:lang w:eastAsia="es-ES"/>
+              </w:rPr>
+            </w:pPr>
+          </w:p>
+        </w:tc>
+        <w:tc>
+          <w:tcPr>
+            <w:tcW w:w="758" w:type="dxa"/>
+          </w:tcPr>
+          <w:p>
+            <w:pPr>
+              <w:rPr>
+                <w:lang w:eastAsia="es-ES"/>
+              </w:rPr>
+            </w:pPr>
+          </w:p>
+        </w:tc>
+        <w:tc>
+          <w:tcPr>
+            <w:tcW w:w="758" w:type="dxa"/>
+          </w:tcPr>
+          <w:p>
+            <w:pPr>
+              <w:rPr>
+                <w:lang w:eastAsia="es-ES"/>
+              </w:rPr>
+            </w:pPr>
+          </w:p>
+        </w:tc>
+        <w:tc>
+          <w:tcPr>
+            <w:tcW w:w="758" w:type="dxa"/>
+          </w:tcPr>
+          <w:p>
+            <w:pPr>
+              <w:rPr>
+                <w:lang w:eastAsia="es-ES"/>
+              </w:rPr>
+            </w:pPr>
+          </w:p>
+        </w:tc>
+        <w:tc>
+          <w:tcPr>
+            <w:tcW w:w="758" w:type="dxa"/>
+          </w:tcPr>
+          <w:p>
+            <w:pPr>
+              <w:rPr>
+                <w:lang w:eastAsia="es-ES"/>
+              </w:rPr>
+            </w:pPr>
+          </w:p>
+        </w:tc>
+        <w:tc>
+          <w:tcPr>
+            <w:tcW w:w="758" w:type="dxa"/>
+          </w:tcPr>
+          <w:p>
+            <w:pPr>
+              <w:rPr>
+                <w:lang w:eastAsia="es-ES"/>
+              </w:rPr>
+            </w:pPr>
+          </w:p>
+        </w:tc>
+        <w:tc>
+          <w:tcPr>
+            <w:tcW w:w="758" w:type="dxa"/>
+          </w:tcPr>
+          <w:p>
+            <w:pPr>
+              <w:rPr>
+                <w:lang w:eastAsia="es-ES"/>
+              </w:rPr>
+            </w:pPr>
+          </w:p>
+        </w:tc>
+        <w:tc>
+          <w:tcPr>
+            <w:tcW w:w="758" w:type="dxa"/>
+          </w:tcPr>
+          <w:p>
+            <w:pPr>
+              <w:rPr>
+                <w:lang w:eastAsia="es-ES"/>
+              </w:rPr>
+            </w:pPr>
+          </w:p>
+        </w:tc>
+        <w:tc>
+          <w:tcPr>
+            <w:tcW w:w="758" w:type="dxa"/>
+          </w:tcPr>
+          <w:p>
+            <w:pPr>
+              <w:rPr>
+                <w:lang w:eastAsia="es-ES"/>
+              </w:rPr>
+            </w:pPr>
+          </w:p>
+        </w:tc>
+      </w:tr>
+      <w:tr>
+        <w:tc>
+          <w:tcPr>
+            <w:tcW w:w="757" w:type="dxa"/>
+          </w:tcPr>
+          <w:p>
+            <w:pPr>
+              <w:rPr>
+                <w:lang w:eastAsia="es-ES"/>
+              </w:rPr>
+            </w:pPr>
+            <w:r>
+              <w:rPr>
+                <w:lang w:eastAsia="es-ES"/>
+              </w:rPr>
+              <w:t>8</w:t>
+            </w:r>
+          </w:p>
+        </w:tc>
+        <w:tc>
+          <w:tcPr>
+            <w:tcW w:w="757" w:type="dxa"/>
+          </w:tcPr>
+          <w:p>
+            <w:pPr>
+              <w:rPr>
+                <w:lang w:eastAsia="es-ES"/>
+              </w:rPr>
+            </w:pPr>
+          </w:p>
+        </w:tc>
+        <w:tc>
+          <w:tcPr>
+            <w:tcW w:w="757" w:type="dxa"/>
+          </w:tcPr>
+          <w:p>
+            <w:pPr>
+              <w:rPr>
+                <w:lang w:eastAsia="es-ES"/>
+              </w:rPr>
+            </w:pPr>
+          </w:p>
+        </w:tc>
+        <w:tc>
+          <w:tcPr>
+            <w:tcW w:w="757" w:type="dxa"/>
+          </w:tcPr>
+          <w:p>
+            <w:pPr>
+              <w:rPr>
+                <w:lang w:eastAsia="es-ES"/>
+              </w:rPr>
+            </w:pPr>
+          </w:p>
+        </w:tc>
+        <w:tc>
+          <w:tcPr>
+            <w:tcW w:w="757" w:type="dxa"/>
+          </w:tcPr>
+          <w:p>
+            <w:pPr>
+              <w:rPr>
+                <w:lang w:eastAsia="es-ES"/>
+              </w:rPr>
+            </w:pPr>
+          </w:p>
+        </w:tc>
+        <w:tc>
+          <w:tcPr>
+            <w:tcW w:w="758" w:type="dxa"/>
+          </w:tcPr>
+          <w:p>
+            <w:pPr>
+              <w:rPr>
+                <w:lang w:eastAsia="es-ES"/>
+              </w:rPr>
+            </w:pPr>
+          </w:p>
+        </w:tc>
+        <w:tc>
+          <w:tcPr>
+            <w:tcW w:w="758" w:type="dxa"/>
+          </w:tcPr>
+          <w:p>
+            <w:pPr>
+              <w:rPr>
+                <w:lang w:eastAsia="es-ES"/>
+              </w:rPr>
+            </w:pPr>
+          </w:p>
+        </w:tc>
+        <w:tc>
+          <w:tcPr>
+            <w:tcW w:w="758" w:type="dxa"/>
+          </w:tcPr>
+          <w:p>
+            <w:pPr>
+              <w:rPr>
+                <w:lang w:eastAsia="es-ES"/>
+              </w:rPr>
+            </w:pPr>
+          </w:p>
+        </w:tc>
+        <w:tc>
+          <w:tcPr>
+            <w:tcW w:w="758" w:type="dxa"/>
+          </w:tcPr>
+          <w:p>
+            <w:pPr>
+              <w:rPr>
+                <w:lang w:eastAsia="es-ES"/>
+              </w:rPr>
+            </w:pPr>
+            <w:r>
+              <w:rPr>
+                <w:lang w:eastAsia="es-ES"/>
+              </w:rPr>
+              <w:t>X</w:t>
+            </w:r>
+          </w:p>
+        </w:tc>
+        <w:tc>
+          <w:tcPr>
+            <w:tcW w:w="758" w:type="dxa"/>
+          </w:tcPr>
+          <w:p>
+            <w:pPr>
+              <w:rPr>
+                <w:lang w:eastAsia="es-ES"/>
+              </w:rPr>
+            </w:pPr>
+          </w:p>
+        </w:tc>
+        <w:tc>
+          <w:tcPr>
+            <w:tcW w:w="758" w:type="dxa"/>
+          </w:tcPr>
+          <w:p>
+            <w:pPr>
+              <w:rPr>
+                <w:lang w:eastAsia="es-ES"/>
+              </w:rPr>
+            </w:pPr>
+          </w:p>
+        </w:tc>
+        <w:tc>
+          <w:tcPr>
+            <w:tcW w:w="758" w:type="dxa"/>
+          </w:tcPr>
+          <w:p>
+            <w:pPr>
+              <w:rPr>
+                <w:lang w:eastAsia="es-ES"/>
+              </w:rPr>
+            </w:pPr>
+          </w:p>
+        </w:tc>
+        <w:tc>
+          <w:tcPr>
+            <w:tcW w:w="758" w:type="dxa"/>
+          </w:tcPr>
+          <w:p>
+            <w:pPr>
+              <w:rPr>
+                <w:lang w:eastAsia="es-ES"/>
+              </w:rPr>
+            </w:pPr>
+          </w:p>
+        </w:tc>
+        <w:tc>
+          <w:tcPr>
+            <w:tcW w:w="758" w:type="dxa"/>
+          </w:tcPr>
+          <w:p>
+            <w:pPr>
+              <w:rPr>
+                <w:lang w:eastAsia="es-ES"/>
+              </w:rPr>
+            </w:pPr>
+          </w:p>
+        </w:tc>
+      </w:tr>
+      <w:tr>
+        <w:tc>
+          <w:tcPr>
+            <w:tcW w:w="757" w:type="dxa"/>
+          </w:tcPr>
+          <w:p>
+            <w:pPr>
+              <w:rPr>
+                <w:lang w:eastAsia="es-ES"/>
+              </w:rPr>
+            </w:pPr>
+            <w:r>
+              <w:rPr>
+                <w:lang w:eastAsia="es-ES"/>
+              </w:rPr>
+              <w:t>9</w:t>
+            </w:r>
+          </w:p>
+        </w:tc>
+        <w:tc>
+          <w:tcPr>
+            <w:tcW w:w="757" w:type="dxa"/>
+          </w:tcPr>
+          <w:p>
+            <w:pPr>
+              <w:rPr>
+                <w:lang w:eastAsia="es-ES"/>
+              </w:rPr>
+            </w:pPr>
+          </w:p>
+        </w:tc>
+        <w:tc>
+          <w:tcPr>
+            <w:tcW w:w="757" w:type="dxa"/>
+          </w:tcPr>
+          <w:p>
+            <w:pPr>
+              <w:rPr>
+                <w:lang w:eastAsia="es-ES"/>
+              </w:rPr>
+            </w:pPr>
+          </w:p>
+        </w:tc>
+        <w:tc>
+          <w:tcPr>
+            <w:tcW w:w="757" w:type="dxa"/>
+          </w:tcPr>
+          <w:p>
+            <w:pPr>
+              <w:rPr>
+                <w:lang w:eastAsia="es-ES"/>
+              </w:rPr>
+            </w:pPr>
+          </w:p>
+        </w:tc>
+        <w:tc>
+          <w:tcPr>
+            <w:tcW w:w="757" w:type="dxa"/>
+          </w:tcPr>
+          <w:p>
+            <w:pPr>
+              <w:rPr>
+                <w:lang w:eastAsia="es-ES"/>
+              </w:rPr>
+            </w:pPr>
+          </w:p>
+        </w:tc>
+        <w:tc>
+          <w:tcPr>
+            <w:tcW w:w="758" w:type="dxa"/>
+          </w:tcPr>
+          <w:p>
+            <w:pPr>
+              <w:rPr>
+                <w:lang w:eastAsia="es-ES"/>
+              </w:rPr>
+            </w:pPr>
+          </w:p>
+        </w:tc>
+        <w:tc>
+          <w:tcPr>
+            <w:tcW w:w="758" w:type="dxa"/>
+          </w:tcPr>
+          <w:p>
+            <w:pPr>
+              <w:rPr>
+                <w:lang w:eastAsia="es-ES"/>
+              </w:rPr>
+            </w:pPr>
+          </w:p>
+        </w:tc>
+        <w:tc>
+          <w:tcPr>
+            <w:tcW w:w="758" w:type="dxa"/>
+          </w:tcPr>
+          <w:p>
+            <w:pPr>
+              <w:rPr>
+                <w:lang w:eastAsia="es-ES"/>
+              </w:rPr>
+            </w:pPr>
+          </w:p>
+        </w:tc>
+        <w:tc>
+          <w:tcPr>
+            <w:tcW w:w="758" w:type="dxa"/>
+          </w:tcPr>
+          <w:p>
+            <w:pPr>
+              <w:rPr>
+                <w:lang w:eastAsia="es-ES"/>
+              </w:rPr>
+            </w:pPr>
+          </w:p>
+        </w:tc>
+        <w:tc>
+          <w:tcPr>
+            <w:tcW w:w="758" w:type="dxa"/>
+          </w:tcPr>
+          <w:p>
+            <w:pPr>
+              <w:rPr>
+                <w:lang w:eastAsia="es-ES"/>
+              </w:rPr>
+            </w:pPr>
+            <w:r>
+              <w:rPr>
+                <w:lang w:eastAsia="es-ES"/>
+              </w:rPr>
+              <w:t>X</w:t>
+            </w:r>
+          </w:p>
+        </w:tc>
+        <w:tc>
+          <w:tcPr>
+            <w:tcW w:w="758" w:type="dxa"/>
+          </w:tcPr>
+          <w:p>
+            <w:pPr>
+              <w:rPr>
+                <w:lang w:eastAsia="es-ES"/>
+              </w:rPr>
+            </w:pPr>
+          </w:p>
+        </w:tc>
+        <w:tc>
+          <w:tcPr>
+            <w:tcW w:w="758" w:type="dxa"/>
+          </w:tcPr>
+          <w:p>
+            <w:pPr>
+              <w:rPr>
+                <w:lang w:eastAsia="es-ES"/>
+              </w:rPr>
+            </w:pPr>
+          </w:p>
+        </w:tc>
+        <w:tc>
+          <w:tcPr>
+            <w:tcW w:w="758" w:type="dxa"/>
+          </w:tcPr>
+          <w:p>
+            <w:pPr>
+              <w:rPr>
+                <w:lang w:eastAsia="es-ES"/>
+              </w:rPr>
+            </w:pPr>
+          </w:p>
+        </w:tc>
+        <w:tc>
+          <w:tcPr>
+            <w:tcW w:w="758" w:type="dxa"/>
+          </w:tcPr>
+          <w:p>
+            <w:pPr>
+              <w:rPr>
+                <w:lang w:eastAsia="es-ES"/>
+              </w:rPr>
+            </w:pPr>
+          </w:p>
+        </w:tc>
+      </w:tr>
+      <w:tr>
+        <w:tc>
+          <w:tcPr>
+            <w:tcW w:w="757" w:type="dxa"/>
+          </w:tcPr>
+          <w:p>
+            <w:pPr>
+              <w:rPr>
+                <w:lang w:eastAsia="es-ES"/>
+              </w:rPr>
+            </w:pPr>
+            <w:r>
+              <w:rPr>
+                <w:lang w:eastAsia="es-ES"/>
+              </w:rPr>
+              <w:t>10</w:t>
+            </w:r>
+          </w:p>
+        </w:tc>
+        <w:tc>
+          <w:tcPr>
+            <w:tcW w:w="757" w:type="dxa"/>
+          </w:tcPr>
+          <w:p>
+            <w:pPr>
+              <w:rPr>
+                <w:lang w:eastAsia="es-ES"/>
+              </w:rPr>
+            </w:pPr>
+          </w:p>
+        </w:tc>
+        <w:tc>
+          <w:tcPr>
+            <w:tcW w:w="757" w:type="dxa"/>
+          </w:tcPr>
+          <w:p>
+            <w:pPr>
+              <w:rPr>
+                <w:lang w:eastAsia="es-ES"/>
+              </w:rPr>
+            </w:pPr>
+          </w:p>
+        </w:tc>
+        <w:tc>
+          <w:tcPr>
+            <w:tcW w:w="757" w:type="dxa"/>
+          </w:tcPr>
+          <w:p>
+            <w:pPr>
+              <w:rPr>
+                <w:lang w:eastAsia="es-ES"/>
+              </w:rPr>
+            </w:pPr>
+          </w:p>
+        </w:tc>
+        <w:tc>
+          <w:tcPr>
+            <w:tcW w:w="757" w:type="dxa"/>
+          </w:tcPr>
+          <w:p>
+            <w:pPr>
+              <w:rPr>
+                <w:lang w:eastAsia="es-ES"/>
+              </w:rPr>
+            </w:pPr>
+          </w:p>
+        </w:tc>
+        <w:tc>
+          <w:tcPr>
+            <w:tcW w:w="758" w:type="dxa"/>
+          </w:tcPr>
+          <w:p>
+            <w:pPr>
+              <w:rPr>
+                <w:lang w:eastAsia="es-ES"/>
+              </w:rPr>
+            </w:pPr>
+          </w:p>
+        </w:tc>
+        <w:tc>
+          <w:tcPr>
+            <w:tcW w:w="758" w:type="dxa"/>
+          </w:tcPr>
+          <w:p>
+            <w:pPr>
+              <w:rPr>
+                <w:lang w:eastAsia="es-ES"/>
+              </w:rPr>
+            </w:pPr>
+          </w:p>
+        </w:tc>
+        <w:tc>
+          <w:tcPr>
+            <w:tcW w:w="758" w:type="dxa"/>
+          </w:tcPr>
+          <w:p>
+            <w:pPr>
+              <w:rPr>
+                <w:lang w:eastAsia="es-ES"/>
+              </w:rPr>
+            </w:pPr>
+          </w:p>
+        </w:tc>
+        <w:tc>
+          <w:tcPr>
+            <w:tcW w:w="758" w:type="dxa"/>
+          </w:tcPr>
+          <w:p>
+            <w:pPr>
+              <w:rPr>
+                <w:lang w:eastAsia="es-ES"/>
+              </w:rPr>
+            </w:pPr>
+          </w:p>
+        </w:tc>
+        <w:tc>
+          <w:tcPr>
+            <w:tcW w:w="758" w:type="dxa"/>
+          </w:tcPr>
+          <w:p>
+            <w:pPr>
+              <w:rPr>
+                <w:lang w:eastAsia="es-ES"/>
+              </w:rPr>
+            </w:pPr>
+          </w:p>
+        </w:tc>
+        <w:tc>
+          <w:tcPr>
+            <w:tcW w:w="758" w:type="dxa"/>
+          </w:tcPr>
+          <w:p>
+            <w:pPr>
+              <w:rPr>
+                <w:lang w:eastAsia="es-ES"/>
+              </w:rPr>
+            </w:pPr>
+            <w:r>
+              <w:rPr>
+                <w:lang w:eastAsia="es-ES"/>
+              </w:rPr>
+              <w:t>X</w:t>
+            </w:r>
+          </w:p>
+        </w:tc>
+        <w:tc>
+          <w:tcPr>
+            <w:tcW w:w="758" w:type="dxa"/>
+          </w:tcPr>
+          <w:p>
+            <w:pPr>
+              <w:rPr>
+                <w:lang w:eastAsia="es-ES"/>
+              </w:rPr>
+            </w:pPr>
+          </w:p>
+        </w:tc>
+        <w:tc>
+          <w:tcPr>
+            <w:tcW w:w="758" w:type="dxa"/>
+          </w:tcPr>
+          <w:p>
+            <w:pPr>
+              <w:rPr>
+                <w:lang w:eastAsia="es-ES"/>
+              </w:rPr>
+            </w:pPr>
+          </w:p>
+        </w:tc>
+        <w:tc>
+          <w:tcPr>
+            <w:tcW w:w="758" w:type="dxa"/>
+          </w:tcPr>
+          <w:p>
+            <w:pPr>
+              <w:rPr>
+                <w:lang w:eastAsia="es-ES"/>
+              </w:rPr>
+            </w:pPr>
+          </w:p>
+        </w:tc>
+      </w:tr>
+      <w:tr>
+        <w:tc>
+          <w:tcPr>
+            <w:tcW w:w="757" w:type="dxa"/>
+          </w:tcPr>
+          <w:p>
+            <w:pPr>
+              <w:rPr>
+                <w:lang w:eastAsia="es-ES"/>
+              </w:rPr>
+            </w:pPr>
+            <w:r>
+              <w:rPr>
+                <w:lang w:eastAsia="es-ES"/>
+              </w:rPr>
+              <w:t>11</w:t>
+            </w:r>
+          </w:p>
+        </w:tc>
+        <w:tc>
+          <w:tcPr>
+            <w:tcW w:w="757" w:type="dxa"/>
+          </w:tcPr>
+          <w:p>
+            <w:pPr>
+              <w:rPr>
+                <w:lang w:eastAsia="es-ES"/>
+              </w:rPr>
+            </w:pPr>
+          </w:p>
+        </w:tc>
+        <w:tc>
+          <w:tcPr>
+            <w:tcW w:w="757" w:type="dxa"/>
+          </w:tcPr>
+          <w:p>
+            <w:pPr>
+              <w:rPr>
+                <w:lang w:eastAsia="es-ES"/>
+              </w:rPr>
+            </w:pPr>
+          </w:p>
+        </w:tc>
+        <w:tc>
+          <w:tcPr>
+            <w:tcW w:w="757" w:type="dxa"/>
+          </w:tcPr>
+          <w:p>
+            <w:pPr>
+              <w:rPr>
+                <w:lang w:eastAsia="es-ES"/>
+              </w:rPr>
+            </w:pPr>
+          </w:p>
+        </w:tc>
+        <w:tc>
+          <w:tcPr>
+            <w:tcW w:w="757" w:type="dxa"/>
+          </w:tcPr>
+          <w:p>
+            <w:pPr>
+              <w:rPr>
+                <w:lang w:eastAsia="es-ES"/>
+              </w:rPr>
+            </w:pPr>
+          </w:p>
+        </w:tc>
+        <w:tc>
+          <w:tcPr>
+            <w:tcW w:w="758" w:type="dxa"/>
+          </w:tcPr>
+          <w:p>
+            <w:pPr>
+              <w:rPr>
+                <w:lang w:eastAsia="es-ES"/>
+              </w:rPr>
+            </w:pPr>
+          </w:p>
+        </w:tc>
+        <w:tc>
+          <w:tcPr>
+            <w:tcW w:w="758" w:type="dxa"/>
+          </w:tcPr>
+          <w:p>
+            <w:pPr>
+              <w:rPr>
+                <w:lang w:eastAsia="es-ES"/>
+              </w:rPr>
+            </w:pPr>
+          </w:p>
+        </w:tc>
+        <w:tc>
+          <w:tcPr>
+            <w:tcW w:w="758" w:type="dxa"/>
+          </w:tcPr>
+          <w:p>
+            <w:pPr>
+              <w:rPr>
+                <w:lang w:eastAsia="es-ES"/>
+              </w:rPr>
+            </w:pPr>
+          </w:p>
+        </w:tc>
+        <w:tc>
+          <w:tcPr>
+            <w:tcW w:w="758" w:type="dxa"/>
+          </w:tcPr>
+          <w:p>
+            <w:pPr>
+              <w:rPr>
+                <w:lang w:eastAsia="es-ES"/>
+              </w:rPr>
+            </w:pPr>
+          </w:p>
+        </w:tc>
+        <w:tc>
+          <w:tcPr>
+            <w:tcW w:w="758" w:type="dxa"/>
+          </w:tcPr>
+          <w:p>
+            <w:pPr>
+              <w:rPr>
+                <w:lang w:eastAsia="es-ES"/>
+              </w:rPr>
+            </w:pPr>
+          </w:p>
+        </w:tc>
+        <w:tc>
+          <w:tcPr>
+            <w:tcW w:w="758" w:type="dxa"/>
+          </w:tcPr>
+          <w:p>
+            <w:pPr>
+              <w:rPr>
+                <w:lang w:eastAsia="es-ES"/>
+              </w:rPr>
+            </w:pPr>
+          </w:p>
+        </w:tc>
+        <w:tc>
+          <w:tcPr>
+            <w:tcW w:w="758" w:type="dxa"/>
+          </w:tcPr>
+          <w:p>
+            <w:pPr>
+              <w:rPr>
+                <w:lang w:eastAsia="es-ES"/>
+              </w:rPr>
+            </w:pPr>
+            <w:r>
+              <w:rPr>
+                <w:lang w:eastAsia="es-ES"/>
+              </w:rPr>
+              <w:t>X</w:t>
+            </w:r>
+          </w:p>
+        </w:tc>
+        <w:tc>
+          <w:tcPr>
+            <w:tcW w:w="758" w:type="dxa"/>
+          </w:tcPr>
+          <w:p>
+            <w:pPr>
+              <w:rPr>
+                <w:lang w:eastAsia="es-ES"/>
+              </w:rPr>
+            </w:pPr>
+          </w:p>
+        </w:tc>
+        <w:tc>
+          <w:tcPr>
+            <w:tcW w:w="758" w:type="dxa"/>
+          </w:tcPr>
+          <w:p>
+            <w:pPr>
+              <w:rPr>
+                <w:lang w:eastAsia="es-ES"/>
+              </w:rPr>
+            </w:pPr>
+          </w:p>
+        </w:tc>
+      </w:tr>
+      <w:tr>
+        <w:tc>
+          <w:tcPr>
+            <w:tcW w:w="757" w:type="dxa"/>
+          </w:tcPr>
+          <w:p>
+            <w:pPr>
+              <w:rPr>
+                <w:lang w:eastAsia="es-ES"/>
+              </w:rPr>
+            </w:pPr>
+            <w:r>
+              <w:rPr>
+                <w:lang w:eastAsia="es-ES"/>
+              </w:rPr>
+              <w:t>12</w:t>
+            </w:r>
+          </w:p>
+        </w:tc>
+        <w:tc>
+          <w:tcPr>
+            <w:tcW w:w="757" w:type="dxa"/>
+          </w:tcPr>
+          <w:p>
+            <w:pPr>
+              <w:rPr>
+                <w:lang w:eastAsia="es-ES"/>
+              </w:rPr>
+            </w:pPr>
+          </w:p>
+        </w:tc>
+        <w:tc>
+          <w:tcPr>
+            <w:tcW w:w="757" w:type="dxa"/>
+          </w:tcPr>
+          <w:p>
+            <w:pPr>
+              <w:rPr>
+                <w:lang w:eastAsia="es-ES"/>
+              </w:rPr>
+            </w:pPr>
+          </w:p>
+        </w:tc>
+        <w:tc>
+          <w:tcPr>
+            <w:tcW w:w="757" w:type="dxa"/>
+          </w:tcPr>
+          <w:p>
+            <w:pPr>
+              <w:rPr>
+                <w:lang w:eastAsia="es-ES"/>
+              </w:rPr>
+            </w:pPr>
+          </w:p>
+        </w:tc>
+        <w:tc>
+          <w:tcPr>
+            <w:tcW w:w="757" w:type="dxa"/>
+          </w:tcPr>
+          <w:p>
+            <w:pPr>
+              <w:rPr>
+                <w:lang w:eastAsia="es-ES"/>
+              </w:rPr>
+            </w:pPr>
+            <w:r>
+              <w:rPr>
+                <w:lang w:eastAsia="es-ES"/>
+              </w:rPr>
+              <w:t>X</w:t>
+            </w:r>
+          </w:p>
+        </w:tc>
+        <w:tc>
+          <w:tcPr>
+            <w:tcW w:w="758" w:type="dxa"/>
+          </w:tcPr>
+          <w:p>
+            <w:pPr>
+              <w:rPr>
+                <w:lang w:eastAsia="es-ES"/>
+              </w:rPr>
+            </w:pPr>
+          </w:p>
+        </w:tc>
+        <w:tc>
+          <w:tcPr>
+            <w:tcW w:w="758" w:type="dxa"/>
+          </w:tcPr>
+          <w:p>
+            <w:pPr>
+              <w:rPr>
+                <w:lang w:eastAsia="es-ES"/>
+              </w:rPr>
+            </w:pPr>
+          </w:p>
+        </w:tc>
+        <w:tc>
+          <w:tcPr>
+            <w:tcW w:w="758" w:type="dxa"/>
+          </w:tcPr>
+          <w:p>
+            <w:pPr>
+              <w:rPr>
+                <w:lang w:eastAsia="es-ES"/>
+              </w:rPr>
+            </w:pPr>
+          </w:p>
+        </w:tc>
+        <w:tc>
+          <w:tcPr>
+            <w:tcW w:w="758" w:type="dxa"/>
+          </w:tcPr>
+          <w:p>
+            <w:pPr>
+              <w:rPr>
+                <w:lang w:eastAsia="es-ES"/>
+              </w:rPr>
+            </w:pPr>
+          </w:p>
+        </w:tc>
+        <w:tc>
+          <w:tcPr>
+            <w:tcW w:w="758" w:type="dxa"/>
+          </w:tcPr>
+          <w:p>
+            <w:pPr>
+              <w:rPr>
+                <w:lang w:eastAsia="es-ES"/>
+              </w:rPr>
+            </w:pPr>
+          </w:p>
+        </w:tc>
+        <w:tc>
+          <w:tcPr>
+            <w:tcW w:w="758" w:type="dxa"/>
+          </w:tcPr>
+          <w:p>
+            <w:pPr>
+              <w:rPr>
+                <w:lang w:eastAsia="es-ES"/>
+              </w:rPr>
+            </w:pPr>
+          </w:p>
+        </w:tc>
+        <w:tc>
+          <w:tcPr>
+            <w:tcW w:w="758" w:type="dxa"/>
+          </w:tcPr>
+          <w:p>
+            <w:pPr>
+              <w:rPr>
+                <w:lang w:eastAsia="es-ES"/>
+              </w:rPr>
+            </w:pPr>
+          </w:p>
+        </w:tc>
+        <w:tc>
+          <w:tcPr>
+            <w:tcW w:w="758" w:type="dxa"/>
+          </w:tcPr>
+          <w:p>
+            <w:pPr>
+              <w:rPr>
+                <w:lang w:eastAsia="es-ES"/>
+              </w:rPr>
+            </w:pPr>
+            <w:r>
+              <w:rPr>
+                <w:lang w:eastAsia="es-ES"/>
+              </w:rPr>
+              <w:t>X</w:t>
+            </w:r>
+          </w:p>
+        </w:tc>
+        <w:tc>
+          <w:tcPr>
+            <w:tcW w:w="758" w:type="dxa"/>
+          </w:tcPr>
+          <w:p>
+            <w:pPr>
+              <w:rPr>
+                <w:lang w:eastAsia="es-ES"/>
+              </w:rPr>
+            </w:pPr>
+          </w:p>
+        </w:tc>
+      </w:tr>
+      <w:tr>
+        <w:tc>
+          <w:tcPr>
+            <w:tcW w:w="757" w:type="dxa"/>
+          </w:tcPr>
+          <w:p>
+            <w:pPr>
+              <w:rPr>
+                <w:lang w:eastAsia="es-ES"/>
+              </w:rPr>
+            </w:pPr>
+            <w:r>
+              <w:rPr>
+                <w:lang w:eastAsia="es-ES"/>
+              </w:rPr>
+              <w:t>13</w:t>
+            </w:r>
+          </w:p>
+        </w:tc>
+        <w:tc>
+          <w:tcPr>
+            <w:tcW w:w="757" w:type="dxa"/>
+          </w:tcPr>
+          <w:p>
+            <w:pPr>
+              <w:rPr>
+                <w:lang w:eastAsia="es-ES"/>
+              </w:rPr>
+            </w:pPr>
+          </w:p>
+        </w:tc>
+        <w:tc>
+          <w:tcPr>
+            <w:tcW w:w="757" w:type="dxa"/>
+          </w:tcPr>
+          <w:p>
+            <w:pPr>
+              <w:rPr>
+                <w:lang w:eastAsia="es-ES"/>
+              </w:rPr>
+            </w:pPr>
+          </w:p>
+        </w:tc>
+        <w:tc>
+          <w:tcPr>
+            <w:tcW w:w="757" w:type="dxa"/>
+          </w:tcPr>
+          <w:p>
+            <w:pPr>
+              <w:rPr>
+                <w:lang w:eastAsia="es-ES"/>
+              </w:rPr>
+            </w:pPr>
+          </w:p>
+        </w:tc>
+        <w:tc>
+          <w:tcPr>
+            <w:tcW w:w="757" w:type="dxa"/>
+          </w:tcPr>
+          <w:p>
+            <w:pPr>
+              <w:rPr>
+                <w:lang w:eastAsia="es-ES"/>
+              </w:rPr>
+            </w:pPr>
+          </w:p>
+        </w:tc>
+        <w:tc>
+          <w:tcPr>
+            <w:tcW w:w="758" w:type="dxa"/>
+          </w:tcPr>
+          <w:p>
+            <w:pPr>
+              <w:rPr>
+                <w:lang w:eastAsia="es-ES"/>
+              </w:rPr>
+            </w:pPr>
+          </w:p>
+        </w:tc>
+        <w:tc>
+          <w:tcPr>
+            <w:tcW w:w="758" w:type="dxa"/>
+          </w:tcPr>
+          <w:p>
+            <w:pPr>
+              <w:rPr>
+                <w:lang w:eastAsia="es-ES"/>
+              </w:rPr>
+            </w:pPr>
+          </w:p>
+        </w:tc>
+        <w:tc>
+          <w:tcPr>
+            <w:tcW w:w="758" w:type="dxa"/>
+          </w:tcPr>
+          <w:p>
+            <w:pPr>
+              <w:rPr>
+                <w:lang w:eastAsia="es-ES"/>
+              </w:rPr>
+            </w:pPr>
+          </w:p>
+        </w:tc>
+        <w:tc>
+          <w:tcPr>
+            <w:tcW w:w="758" w:type="dxa"/>
+          </w:tcPr>
+          <w:p>
+            <w:pPr>
+              <w:rPr>
+                <w:lang w:eastAsia="es-ES"/>
+              </w:rPr>
+            </w:pPr>
+          </w:p>
+        </w:tc>
+        <w:tc>
+          <w:tcPr>
+            <w:tcW w:w="758" w:type="dxa"/>
+          </w:tcPr>
+          <w:p>
+            <w:pPr>
+              <w:rPr>
+                <w:lang w:eastAsia="es-ES"/>
+              </w:rPr>
+            </w:pPr>
+          </w:p>
+        </w:tc>
+        <w:tc>
+          <w:tcPr>
+            <w:tcW w:w="758" w:type="dxa"/>
+          </w:tcPr>
+          <w:p>
+            <w:pPr>
+              <w:rPr>
+                <w:lang w:eastAsia="es-ES"/>
+              </w:rPr>
+            </w:pPr>
+          </w:p>
+        </w:tc>
+        <w:tc>
+          <w:tcPr>
+            <w:tcW w:w="758" w:type="dxa"/>
+          </w:tcPr>
+          <w:p>
+            <w:pPr>
+              <w:rPr>
+                <w:lang w:eastAsia="es-ES"/>
+              </w:rPr>
+            </w:pPr>
+          </w:p>
+        </w:tc>
+        <w:tc>
+          <w:tcPr>
+            <w:tcW w:w="758" w:type="dxa"/>
+          </w:tcPr>
+          <w:p>
+            <w:pPr>
+              <w:rPr>
+                <w:lang w:eastAsia="es-ES"/>
+              </w:rPr>
+            </w:pPr>
+          </w:p>
+        </w:tc>
+        <w:tc>
+          <w:tcPr>
+            <w:tcW w:w="758" w:type="dxa"/>
+          </w:tcPr>
+          <w:p>
+            <w:pPr>
+              <w:rPr>
+                <w:lang w:eastAsia="es-ES"/>
+              </w:rPr>
+            </w:pPr>
+            <w:r>
+              <w:rPr>
+                <w:lang w:eastAsia="es-ES"/>
+              </w:rPr>
+              <w:t>X</w:t>
+            </w:r>
+          </w:p>
+        </w:tc>
+      </w:tr>
+    </w:tbl>
+    <w:p>
+      <w:pPr>
+        <w:rPr>
+          <w:lang w:eastAsia="es-ES"/>
+        </w:rPr>
+      </w:pPr>
+    </w:p>
+    <w:p>
+      <w:pPr>
+        <w:rPr>
+          <w:lang w:eastAsia="es-ES"/>
+        </w:rPr>
+      </w:pPr>
+    </w:p>
+    <w:p>
+      <w:pPr>
+        <w:rPr>
+          <w:lang w:eastAsia="es-ES"/>
+        </w:rPr>
+      </w:pPr>
+    </w:p>
+    <w:p>
+      <w:pPr>
+        <w:rPr>
+          <w:lang w:eastAsia="es-ES"/>
+        </w:rPr>
+      </w:pPr>
+    </w:p>
+    <w:p>
+      <w:pPr>
+        <w:pStyle w:val="Ttulo1"/>
+        <w:rPr>
+          <w:rFonts w:ascii="Arial" w:hAnsi="Arial" w:cs="Arial"/>
+          <w:lang w:eastAsia="es-ES"/>
+        </w:rPr>
+      </w:pPr>
       <w:r>
         <w:rPr>
           <w:rFonts w:ascii="Arial" w:hAnsi="Arial" w:cs="Arial"/>
@@ -10053,7 +13350,7 @@
       </w:r>
     </w:p>
     <w:sectPr>
-      <w:footerReference w:type="default" r:id="rId24"/>
+      <w:footerReference w:type="default" r:id="rId26"/>
       <w:pgSz w:w="11906" w:h="16838"/>
       <w:pgMar w:top="720" w:right="720" w:bottom="720" w:left="720" w:header="708" w:footer="708" w:gutter="0"/>
       <w:cols w:space="708"/>
@@ -10128,7 +13425,7 @@
                           <w:noProof/>
                           <w:color w:val="C0504D" w:themeColor="accent2"/>
                         </w:rPr>
-                        <w:t>5</w:t>
+                        <w:t>16</w:t>
                       </w:r>
                     </w:fldSimple>
                   </w:p>
@@ -12186,6 +15483,7 @@
   <w:rsids>
     <w:rsidRoot w:val="001460E5"/>
     <w:rsid w:val="001460E5"/>
+    <w:rsid w:val="003261D1"/>
     <w:rsid w:val="00C1453B"/>
   </w:rsids>
   <m:mathPr>
@@ -12367,6 +15665,7 @@
   <w:style w:type="paragraph" w:default="1" w:styleId="Normal">
     <w:name w:val="Normal"/>
     <w:qFormat/>
+    <w:rsid w:val="003261D1"/>
   </w:style>
   <w:style w:type="character" w:default="1" w:styleId="Fuentedeprrafopredeter">
     <w:name w:val="Default Paragraph Font"/>

</xml_diff>